<commit_message>
proof-of-concept Tournament + small fixes
</commit_message>
<xml_diff>
--- a/ТЗ проекта Бои Ботов.docx
+++ b/ТЗ проекта Бои Ботов.docx
@@ -173,7 +173,7 @@
         <w:pStyle w:val="a3"/>
         <w:numPr>
           <w:ilvl w:val="0"/>
-          <w:numId w:val="8"/>
+          <w:numId w:val="12"/>
         </w:numPr>
         <w:spacing w:before="240" w:beforeAutospacing="0" w:after="0" w:afterAutospacing="0"/>
         <w:textAlignment w:val="baseline"/>
@@ -199,7 +199,7 @@
         <w:pStyle w:val="a3"/>
         <w:numPr>
           <w:ilvl w:val="0"/>
-          <w:numId w:val="8"/>
+          <w:numId w:val="12"/>
         </w:numPr>
         <w:spacing w:before="0" w:beforeAutospacing="0" w:after="0" w:afterAutospacing="0"/>
         <w:textAlignment w:val="baseline"/>
@@ -225,7 +225,7 @@
         <w:pStyle w:val="a3"/>
         <w:numPr>
           <w:ilvl w:val="0"/>
-          <w:numId w:val="8"/>
+          <w:numId w:val="12"/>
         </w:numPr>
         <w:spacing w:before="0" w:beforeAutospacing="0" w:after="0" w:afterAutospacing="0"/>
         <w:textAlignment w:val="baseline"/>
@@ -251,7 +251,7 @@
         <w:pStyle w:val="a3"/>
         <w:numPr>
           <w:ilvl w:val="0"/>
-          <w:numId w:val="8"/>
+          <w:numId w:val="12"/>
         </w:numPr>
         <w:spacing w:before="0" w:beforeAutospacing="0" w:after="0" w:afterAutospacing="0"/>
         <w:textAlignment w:val="baseline"/>
@@ -309,7 +309,7 @@
         <w:pStyle w:val="a3"/>
         <w:numPr>
           <w:ilvl w:val="0"/>
-          <w:numId w:val="9"/>
+          <w:numId w:val="13"/>
         </w:numPr>
         <w:spacing w:before="240" w:beforeAutospacing="0" w:after="0" w:afterAutospacing="0"/>
         <w:textAlignment w:val="baseline"/>
@@ -351,7 +351,7 @@
         <w:pStyle w:val="a3"/>
         <w:numPr>
           <w:ilvl w:val="1"/>
-          <w:numId w:val="9"/>
+          <w:numId w:val="13"/>
         </w:numPr>
         <w:spacing w:before="0" w:beforeAutospacing="0" w:after="0" w:afterAutospacing="0"/>
         <w:textAlignment w:val="baseline"/>
@@ -371,7 +371,7 @@
         <w:pStyle w:val="a3"/>
         <w:numPr>
           <w:ilvl w:val="0"/>
-          <w:numId w:val="9"/>
+          <w:numId w:val="13"/>
         </w:numPr>
         <w:spacing w:before="0" w:beforeAutospacing="0" w:after="0" w:afterAutospacing="0"/>
         <w:textAlignment w:val="baseline"/>
@@ -391,7 +391,7 @@
         <w:pStyle w:val="a3"/>
         <w:numPr>
           <w:ilvl w:val="1"/>
-          <w:numId w:val="9"/>
+          <w:numId w:val="13"/>
         </w:numPr>
         <w:spacing w:before="0" w:beforeAutospacing="0" w:after="0" w:afterAutospacing="0"/>
         <w:textAlignment w:val="baseline"/>
@@ -411,7 +411,7 @@
         <w:pStyle w:val="a3"/>
         <w:numPr>
           <w:ilvl w:val="0"/>
-          <w:numId w:val="9"/>
+          <w:numId w:val="13"/>
         </w:numPr>
         <w:spacing w:before="0" w:beforeAutospacing="0" w:after="0" w:afterAutospacing="0"/>
         <w:textAlignment w:val="baseline"/>
@@ -431,7 +431,7 @@
         <w:pStyle w:val="a3"/>
         <w:numPr>
           <w:ilvl w:val="0"/>
-          <w:numId w:val="9"/>
+          <w:numId w:val="13"/>
         </w:numPr>
         <w:spacing w:before="0" w:beforeAutospacing="0" w:after="0" w:afterAutospacing="0"/>
         <w:textAlignment w:val="baseline"/>
@@ -451,7 +451,7 @@
         <w:pStyle w:val="a3"/>
         <w:numPr>
           <w:ilvl w:val="1"/>
-          <w:numId w:val="9"/>
+          <w:numId w:val="13"/>
         </w:numPr>
         <w:spacing w:before="0" w:beforeAutospacing="0" w:after="0" w:afterAutospacing="0"/>
         <w:textAlignment w:val="baseline"/>
@@ -492,7 +492,7 @@
         <w:pStyle w:val="a3"/>
         <w:numPr>
           <w:ilvl w:val="0"/>
-          <w:numId w:val="9"/>
+          <w:numId w:val="13"/>
         </w:numPr>
         <w:spacing w:before="0" w:beforeAutospacing="0" w:after="0" w:afterAutospacing="0"/>
         <w:textAlignment w:val="baseline"/>
@@ -558,10 +558,10 @@
         </w:rPr>
         <w:lastRenderedPageBreak/>
         <w:drawing>
-          <wp:inline distT="0" distB="0" distL="0" distR="0" wp14:anchorId="7946FFAF" wp14:editId="5F74F876">
+          <wp:inline distT="0" distB="0" distL="0" distR="0" wp14:anchorId="69493092" wp14:editId="01086A4B">
             <wp:extent cx="5730240" cy="7879080"/>
             <wp:effectExtent l="0" t="0" r="3810" b="7620"/>
-            <wp:docPr id="1" name="Рисунок 1"/>
+            <wp:docPr id="2" name="Рисунок 2"/>
             <wp:cNvGraphicFramePr>
               <a:graphicFrameLocks xmlns:a="http://schemas.openxmlformats.org/drawingml/2006/main" noChangeAspect="1"/>
             </wp:cNvGraphicFramePr>
@@ -611,6 +611,9 @@
       <w:pPr>
         <w:spacing w:after="240"/>
       </w:pPr>
+      <w:r>
+        <w:br/>
+      </w:r>
     </w:p>
     <w:p>
       <w:pPr>
@@ -651,7 +654,7 @@
         <w:pStyle w:val="a3"/>
         <w:numPr>
           <w:ilvl w:val="0"/>
-          <w:numId w:val="10"/>
+          <w:numId w:val="14"/>
         </w:numPr>
         <w:spacing w:before="0" w:beforeAutospacing="0" w:after="0" w:afterAutospacing="0"/>
         <w:textAlignment w:val="baseline"/>
@@ -677,7 +680,7 @@
         <w:pStyle w:val="a3"/>
         <w:numPr>
           <w:ilvl w:val="0"/>
-          <w:numId w:val="10"/>
+          <w:numId w:val="14"/>
         </w:numPr>
         <w:spacing w:before="0" w:beforeAutospacing="0" w:after="0" w:afterAutospacing="0"/>
         <w:textAlignment w:val="baseline"/>
@@ -703,7 +706,7 @@
         <w:pStyle w:val="a3"/>
         <w:numPr>
           <w:ilvl w:val="0"/>
-          <w:numId w:val="10"/>
+          <w:numId w:val="14"/>
         </w:numPr>
         <w:spacing w:before="0" w:beforeAutospacing="0" w:after="0" w:afterAutospacing="0"/>
         <w:textAlignment w:val="baseline"/>
@@ -721,6 +724,7 @@
           <w:sz w:val="22"/>
           <w:szCs w:val="22"/>
         </w:rPr>
+        <w:lastRenderedPageBreak/>
         <w:t>Игра</w:t>
       </w:r>
     </w:p>
@@ -728,8 +732,8 @@
       <w:pPr>
         <w:pStyle w:val="a3"/>
         <w:numPr>
-          <w:ilvl w:val="1"/>
-          <w:numId w:val="11"/>
+          <w:ilvl w:val="2"/>
+          <w:numId w:val="15"/>
         </w:numPr>
         <w:spacing w:before="0" w:beforeAutospacing="0" w:after="0" w:afterAutospacing="0"/>
         <w:textAlignment w:val="baseline"/>
@@ -747,7 +751,6 @@
           <w:sz w:val="22"/>
           <w:szCs w:val="22"/>
         </w:rPr>
-        <w:lastRenderedPageBreak/>
         <w:t>инициализация игры между одной из пар ботов.</w:t>
       </w:r>
     </w:p>
@@ -755,8 +758,8 @@
       <w:pPr>
         <w:pStyle w:val="a3"/>
         <w:numPr>
-          <w:ilvl w:val="1"/>
-          <w:numId w:val="11"/>
+          <w:ilvl w:val="2"/>
+          <w:numId w:val="15"/>
         </w:numPr>
         <w:spacing w:before="0" w:beforeAutospacing="0" w:after="0" w:afterAutospacing="0"/>
         <w:textAlignment w:val="baseline"/>
@@ -781,8 +784,8 @@
       <w:pPr>
         <w:pStyle w:val="a3"/>
         <w:numPr>
-          <w:ilvl w:val="1"/>
-          <w:numId w:val="11"/>
+          <w:ilvl w:val="2"/>
+          <w:numId w:val="15"/>
         </w:numPr>
         <w:spacing w:before="0" w:beforeAutospacing="0" w:after="0" w:afterAutospacing="0"/>
         <w:textAlignment w:val="baseline"/>
@@ -808,7 +811,7 @@
         <w:pStyle w:val="a3"/>
         <w:numPr>
           <w:ilvl w:val="0"/>
-          <w:numId w:val="11"/>
+          <w:numId w:val="15"/>
         </w:numPr>
         <w:spacing w:before="0" w:beforeAutospacing="0" w:after="240" w:afterAutospacing="0"/>
         <w:textAlignment w:val="baseline"/>
@@ -828,21 +831,6 @@
         </w:rPr>
         <w:t>Результаты турнира</w:t>
       </w:r>
-    </w:p>
-    <w:p>
-      <w:pPr>
-        <w:rPr>
-          <w:rFonts w:ascii="Times New Roman" w:hAnsi="Times New Roman" w:cs="Times New Roman"/>
-          <w:sz w:val="24"/>
-          <w:szCs w:val="24"/>
-        </w:rPr>
-      </w:pPr>
-    </w:p>
-    <w:p>
-      <w:pPr>
-        <w:pStyle w:val="a3"/>
-        <w:spacing w:before="240" w:beforeAutospacing="0" w:after="0" w:afterAutospacing="0"/>
-      </w:pPr>
       <w:r>
         <w:rPr>
           <w:color w:val="000000"/>
@@ -862,52 +850,33 @@
           <w:sz w:val="22"/>
           <w:szCs w:val="22"/>
         </w:rPr>
-        <w:t>Режим работы 1.</w:t>
-      </w:r>
-    </w:p>
-    <w:p>
-      <w:pPr>
-        <w:pStyle w:val="a3"/>
-        <w:spacing w:before="240" w:beforeAutospacing="0" w:after="0" w:afterAutospacing="0"/>
-      </w:pPr>
-      <w:r>
-        <w:rPr>
-          <w:rFonts w:ascii="Arial" w:hAnsi="Arial" w:cs="Arial"/>
-          <w:color w:val="000000"/>
-          <w:sz w:val="22"/>
-          <w:szCs w:val="22"/>
-        </w:rPr>
-        <w:t>Возможности:</w:t>
-      </w:r>
-    </w:p>
-    <w:p>
-      <w:pPr>
-        <w:pStyle w:val="a3"/>
-        <w:spacing w:before="240" w:beforeAutospacing="0" w:after="0" w:afterAutospacing="0"/>
-      </w:pPr>
-      <w:r>
-        <w:rPr>
-          <w:rFonts w:ascii="Arial" w:hAnsi="Arial" w:cs="Arial"/>
-          <w:color w:val="000000"/>
-          <w:sz w:val="22"/>
-          <w:szCs w:val="22"/>
-        </w:rPr>
-        <w:t>Пользователь вводит параметры схемы.</w:t>
-      </w:r>
-    </w:p>
-    <w:p>
-      <w:pPr>
-        <w:pStyle w:val="a3"/>
-        <w:spacing w:before="240" w:beforeAutospacing="0" w:after="0" w:afterAutospacing="0"/>
-      </w:pPr>
-      <w:r>
-        <w:rPr>
-          <w:rFonts w:ascii="Arial" w:hAnsi="Arial" w:cs="Arial"/>
-          <w:color w:val="000000"/>
-          <w:sz w:val="22"/>
-          <w:szCs w:val="22"/>
-        </w:rPr>
-        <w:t>Нажимает на кнопку “</w:t>
+        <w:t>Режим работы 1 - Выбор игры</w:t>
+      </w:r>
+    </w:p>
+    <w:p>
+      <w:pPr>
+        <w:pStyle w:val="a3"/>
+        <w:numPr>
+          <w:ilvl w:val="0"/>
+          <w:numId w:val="16"/>
+        </w:numPr>
+        <w:spacing w:before="240" w:beforeAutospacing="0" w:after="0" w:afterAutospacing="0"/>
+        <w:textAlignment w:val="baseline"/>
+        <w:rPr>
+          <w:rFonts w:ascii="Arial" w:hAnsi="Arial" w:cs="Arial"/>
+          <w:color w:val="000000"/>
+          <w:sz w:val="22"/>
+          <w:szCs w:val="22"/>
+        </w:rPr>
+      </w:pPr>
+      <w:r>
+        <w:rPr>
+          <w:rFonts w:ascii="Arial" w:hAnsi="Arial" w:cs="Arial"/>
+          <w:color w:val="000000"/>
+          <w:sz w:val="22"/>
+          <w:szCs w:val="22"/>
+        </w:rPr>
+        <w:t xml:space="preserve">Все классы игр в папке </w:t>
       </w:r>
       <w:proofErr w:type="spellStart"/>
       <w:r>
@@ -917,7 +886,7 @@
           <w:sz w:val="22"/>
           <w:szCs w:val="22"/>
         </w:rPr>
-        <w:t>Сгенерить</w:t>
+        <w:t>game</w:t>
       </w:r>
       <w:proofErr w:type="spellEnd"/>
       <w:r>
@@ -927,94 +896,8 @@
           <w:sz w:val="22"/>
           <w:szCs w:val="22"/>
         </w:rPr>
-        <w:t>”.</w:t>
-      </w:r>
-    </w:p>
-    <w:p>
-      <w:pPr>
-        <w:pStyle w:val="a3"/>
-        <w:spacing w:before="240" w:beforeAutospacing="0" w:after="0" w:afterAutospacing="0"/>
-      </w:pPr>
-      <w:r>
-        <w:rPr>
-          <w:rFonts w:ascii="Arial" w:hAnsi="Arial" w:cs="Arial"/>
-          <w:color w:val="000000"/>
-          <w:sz w:val="22"/>
-          <w:szCs w:val="22"/>
-        </w:rPr>
-        <w:t>На экране отображается вариант схемы.</w:t>
-      </w:r>
-    </w:p>
-    <w:p>
-      <w:pPr>
-        <w:pStyle w:val="a3"/>
-        <w:spacing w:before="240" w:beforeAutospacing="0" w:after="0" w:afterAutospacing="0"/>
-      </w:pPr>
-      <w:r>
-        <w:rPr>
-          <w:rFonts w:ascii="Arial" w:hAnsi="Arial" w:cs="Arial"/>
-          <w:color w:val="000000"/>
-          <w:sz w:val="22"/>
-          <w:szCs w:val="22"/>
-        </w:rPr>
-        <w:t>Если схема не подходит пользователю, он может нажать кнопку “</w:t>
-      </w:r>
-      <w:proofErr w:type="spellStart"/>
-      <w:r>
-        <w:rPr>
-          <w:rFonts w:ascii="Arial" w:hAnsi="Arial" w:cs="Arial"/>
-          <w:color w:val="000000"/>
-          <w:sz w:val="22"/>
-          <w:szCs w:val="22"/>
-        </w:rPr>
-        <w:t>Сгенерить</w:t>
-      </w:r>
-      <w:proofErr w:type="spellEnd"/>
-      <w:r>
-        <w:rPr>
-          <w:rFonts w:ascii="Arial" w:hAnsi="Arial" w:cs="Arial"/>
-          <w:color w:val="000000"/>
-          <w:sz w:val="22"/>
-          <w:szCs w:val="22"/>
-        </w:rPr>
-        <w:t>” любое количество раз.</w:t>
-      </w:r>
-    </w:p>
-    <w:p>
-      <w:pPr>
-        <w:pStyle w:val="a3"/>
-        <w:spacing w:before="240" w:beforeAutospacing="0" w:after="0" w:afterAutospacing="0"/>
-      </w:pPr>
-      <w:r>
-        <w:rPr>
-          <w:rFonts w:ascii="Arial" w:hAnsi="Arial" w:cs="Arial"/>
-          <w:color w:val="000000"/>
-          <w:sz w:val="22"/>
-          <w:szCs w:val="22"/>
-        </w:rPr>
-        <w:t>Если какая-то схема подошла, он может нажать кнопку “Сохранить”. Будет выведено диалоговое окно для сохранения файла.</w:t>
-      </w:r>
-    </w:p>
-    <w:p>
-      <w:pPr>
-        <w:pStyle w:val="a3"/>
-        <w:spacing w:before="240" w:beforeAutospacing="0" w:after="0" w:afterAutospacing="0"/>
-      </w:pPr>
-      <w:r>
-        <w:rPr>
-          <w:rFonts w:ascii="Arial" w:hAnsi="Arial" w:cs="Arial"/>
-          <w:color w:val="000000"/>
-          <w:sz w:val="22"/>
-          <w:szCs w:val="22"/>
-        </w:rPr>
-        <w:t>Картинка со схемой сохраняется на жёсткий диск по указанному адресу</w:t>
-      </w:r>
-    </w:p>
-    <w:p>
-      <w:pPr>
-        <w:pStyle w:val="a3"/>
-        <w:spacing w:before="240" w:beforeAutospacing="0" w:after="0" w:afterAutospacing="0"/>
-      </w:pPr>
+        <w:t xml:space="preserve"> импортируются в программу, и выводятся в виде списка </w:t>
+      </w:r>
       <w:r>
         <w:rPr>
           <w:rFonts w:ascii="Arial" w:hAnsi="Arial" w:cs="Arial"/>
@@ -1024,22 +907,150 @@
           <w:sz w:val="22"/>
           <w:szCs w:val="22"/>
         </w:rPr>
-        <w:t>Интерфейс</w:t>
-      </w:r>
-    </w:p>
-    <w:p>
-      <w:pPr>
-        <w:pStyle w:val="a3"/>
-        <w:spacing w:before="240" w:beforeAutospacing="0" w:after="0" w:afterAutospacing="0"/>
-      </w:pPr>
-      <w:r>
-        <w:rPr>
-          <w:rFonts w:ascii="Arial" w:hAnsi="Arial" w:cs="Arial"/>
-          <w:color w:val="000000"/>
-          <w:sz w:val="22"/>
-          <w:szCs w:val="22"/>
-        </w:rPr>
-        <w:t xml:space="preserve">(тут нужны </w:t>
+        <w:t>(уточнить)</w:t>
+      </w:r>
+      <w:r>
+        <w:rPr>
+          <w:rFonts w:ascii="Arial" w:hAnsi="Arial" w:cs="Arial"/>
+          <w:color w:val="000000"/>
+          <w:sz w:val="22"/>
+          <w:szCs w:val="22"/>
+        </w:rPr>
+        <w:t xml:space="preserve"> пользователю на выбор.</w:t>
+      </w:r>
+    </w:p>
+    <w:p>
+      <w:pPr>
+        <w:pStyle w:val="a3"/>
+        <w:numPr>
+          <w:ilvl w:val="0"/>
+          <w:numId w:val="16"/>
+        </w:numPr>
+        <w:spacing w:before="0" w:beforeAutospacing="0" w:after="0" w:afterAutospacing="0"/>
+        <w:textAlignment w:val="baseline"/>
+        <w:rPr>
+          <w:rFonts w:ascii="Arial" w:hAnsi="Arial" w:cs="Arial"/>
+          <w:color w:val="000000"/>
+          <w:sz w:val="22"/>
+          <w:szCs w:val="22"/>
+        </w:rPr>
+      </w:pPr>
+      <w:r>
+        <w:rPr>
+          <w:rFonts w:ascii="Arial" w:hAnsi="Arial" w:cs="Arial"/>
+          <w:color w:val="000000"/>
+          <w:sz w:val="22"/>
+          <w:szCs w:val="22"/>
+        </w:rPr>
+        <w:t>После выбора игры начинается следующий режим</w:t>
+      </w:r>
+    </w:p>
+    <w:p>
+      <w:pPr>
+        <w:pStyle w:val="a3"/>
+        <w:spacing w:before="240" w:beforeAutospacing="0" w:after="0" w:afterAutospacing="0"/>
+      </w:pPr>
+      <w:r>
+        <w:rPr>
+          <w:rFonts w:ascii="Arial" w:hAnsi="Arial" w:cs="Arial"/>
+          <w:color w:val="000000"/>
+          <w:sz w:val="22"/>
+          <w:szCs w:val="22"/>
+        </w:rPr>
+        <w:t>Режим работы 2 - Регистрация ботов в турнир.</w:t>
+      </w:r>
+    </w:p>
+    <w:p>
+      <w:pPr>
+        <w:pStyle w:val="a3"/>
+        <w:numPr>
+          <w:ilvl w:val="0"/>
+          <w:numId w:val="17"/>
+        </w:numPr>
+        <w:spacing w:before="240" w:beforeAutospacing="0" w:after="0" w:afterAutospacing="0"/>
+        <w:textAlignment w:val="baseline"/>
+        <w:rPr>
+          <w:rFonts w:ascii="Arial" w:hAnsi="Arial" w:cs="Arial"/>
+          <w:color w:val="000000"/>
+          <w:sz w:val="22"/>
+          <w:szCs w:val="22"/>
+        </w:rPr>
+      </w:pPr>
+      <w:r>
+        <w:rPr>
+          <w:rFonts w:ascii="Arial" w:hAnsi="Arial" w:cs="Arial"/>
+          <w:color w:val="000000"/>
+          <w:sz w:val="22"/>
+          <w:szCs w:val="22"/>
+        </w:rPr>
+        <w:t>Пользователь по очереди вводит полные пути до файлов ботов, тем самым добавляя их в турнир.</w:t>
+      </w:r>
+    </w:p>
+    <w:p>
+      <w:pPr>
+        <w:pStyle w:val="a3"/>
+        <w:numPr>
+          <w:ilvl w:val="0"/>
+          <w:numId w:val="17"/>
+        </w:numPr>
+        <w:spacing w:before="0" w:beforeAutospacing="0" w:after="0" w:afterAutospacing="0"/>
+        <w:textAlignment w:val="baseline"/>
+        <w:rPr>
+          <w:rFonts w:ascii="Arial" w:hAnsi="Arial" w:cs="Arial"/>
+          <w:color w:val="000000"/>
+          <w:sz w:val="22"/>
+          <w:szCs w:val="22"/>
+        </w:rPr>
+      </w:pPr>
+      <w:r>
+        <w:rPr>
+          <w:rFonts w:ascii="Arial" w:hAnsi="Arial" w:cs="Arial"/>
+          <w:color w:val="000000"/>
+          <w:sz w:val="22"/>
+          <w:szCs w:val="22"/>
+        </w:rPr>
+        <w:t>Когда нужные боты были импортированы пользователь нажимает кнопку, новый режим работы начинается</w:t>
+      </w:r>
+    </w:p>
+    <w:p>
+      <w:pPr>
+        <w:pStyle w:val="a3"/>
+        <w:spacing w:before="240" w:beforeAutospacing="0" w:after="0" w:afterAutospacing="0"/>
+      </w:pPr>
+      <w:r>
+        <w:rPr>
+          <w:rFonts w:ascii="Arial" w:hAnsi="Arial" w:cs="Arial"/>
+          <w:color w:val="000000"/>
+          <w:sz w:val="22"/>
+          <w:szCs w:val="22"/>
+        </w:rPr>
+        <w:t>Режим работы 3 - Игра</w:t>
+      </w:r>
+    </w:p>
+    <w:p>
+      <w:pPr>
+        <w:pStyle w:val="a3"/>
+        <w:numPr>
+          <w:ilvl w:val="0"/>
+          <w:numId w:val="18"/>
+        </w:numPr>
+        <w:spacing w:before="240" w:beforeAutospacing="0" w:after="0" w:afterAutospacing="0"/>
+        <w:textAlignment w:val="baseline"/>
+        <w:rPr>
+          <w:rFonts w:ascii="Arial" w:hAnsi="Arial" w:cs="Arial"/>
+          <w:color w:val="000000"/>
+          <w:sz w:val="22"/>
+          <w:szCs w:val="22"/>
+        </w:rPr>
+      </w:pPr>
+      <w:r>
+        <w:rPr>
+          <w:rFonts w:ascii="Arial" w:hAnsi="Arial" w:cs="Arial"/>
+          <w:color w:val="000000"/>
+          <w:sz w:val="22"/>
+          <w:szCs w:val="22"/>
+        </w:rPr>
+        <w:t xml:space="preserve">Из списка ботов формируется турнирная сетка </w:t>
       </w:r>
       <w:r>
         <w:rPr>
@@ -1050,36 +1061,343 @@
           <w:sz w:val="22"/>
           <w:szCs w:val="22"/>
         </w:rPr>
-        <w:t>_рисунки_</w:t>
-      </w:r>
-      <w:r>
-        <w:rPr>
-          <w:rFonts w:ascii="Arial" w:hAnsi="Arial" w:cs="Arial"/>
-          <w:color w:val="000000"/>
-          <w:sz w:val="22"/>
-          <w:szCs w:val="22"/>
-        </w:rPr>
-        <w:t xml:space="preserve"> или скриншоты</w:t>
-      </w:r>
-      <w:proofErr w:type="gramStart"/>
-      <w:r>
-        <w:rPr>
-          <w:rFonts w:ascii="Arial" w:hAnsi="Arial" w:cs="Arial"/>
-          <w:color w:val="000000"/>
-          <w:sz w:val="22"/>
-          <w:szCs w:val="22"/>
-        </w:rPr>
-        <w:t>)</w:t>
-      </w:r>
-      <w:proofErr w:type="gramEnd"/>
-      <w:r>
-        <w:rPr>
-          <w:rFonts w:ascii="Arial" w:hAnsi="Arial" w:cs="Arial"/>
-          <w:color w:val="000000"/>
-          <w:sz w:val="22"/>
-          <w:szCs w:val="22"/>
-        </w:rPr>
-        <w:t xml:space="preserve"> Возможно обойтись “техническим описанием интерфейса”.</w:t>
+        <w:t>(уточнить).</w:t>
+      </w:r>
+    </w:p>
+    <w:p>
+      <w:pPr>
+        <w:pStyle w:val="a3"/>
+        <w:spacing w:before="240" w:beforeAutospacing="0" w:after="0" w:afterAutospacing="0"/>
+      </w:pPr>
+      <w:r>
+        <w:rPr>
+          <w:rFonts w:ascii="Arial" w:hAnsi="Arial" w:cs="Arial"/>
+          <w:color w:val="000000"/>
+          <w:sz w:val="22"/>
+          <w:szCs w:val="22"/>
+        </w:rPr>
+        <w:t>Инициализация игры</w:t>
+      </w:r>
+    </w:p>
+    <w:p>
+      <w:pPr>
+        <w:pStyle w:val="a3"/>
+        <w:numPr>
+          <w:ilvl w:val="0"/>
+          <w:numId w:val="19"/>
+        </w:numPr>
+        <w:spacing w:before="240" w:beforeAutospacing="0" w:after="0" w:afterAutospacing="0"/>
+        <w:textAlignment w:val="baseline"/>
+        <w:rPr>
+          <w:rFonts w:ascii="Arial" w:hAnsi="Arial" w:cs="Arial"/>
+          <w:color w:val="000000"/>
+          <w:sz w:val="22"/>
+          <w:szCs w:val="22"/>
+        </w:rPr>
+      </w:pPr>
+      <w:r>
+        <w:rPr>
+          <w:rFonts w:ascii="Arial" w:hAnsi="Arial" w:cs="Arial"/>
+          <w:color w:val="000000"/>
+          <w:sz w:val="22"/>
+          <w:szCs w:val="22"/>
+        </w:rPr>
+        <w:t>Выбирается пара ботов и отправляется запрос на инициализацию игры.</w:t>
+      </w:r>
+    </w:p>
+    <w:p>
+      <w:pPr>
+        <w:pStyle w:val="a3"/>
+        <w:numPr>
+          <w:ilvl w:val="0"/>
+          <w:numId w:val="20"/>
+        </w:numPr>
+        <w:spacing w:before="0" w:beforeAutospacing="0" w:after="0" w:afterAutospacing="0"/>
+        <w:textAlignment w:val="baseline"/>
+        <w:rPr>
+          <w:rFonts w:ascii="Arial" w:hAnsi="Arial" w:cs="Arial"/>
+          <w:color w:val="000000"/>
+          <w:sz w:val="22"/>
+          <w:szCs w:val="22"/>
+        </w:rPr>
+      </w:pPr>
+      <w:proofErr w:type="spellStart"/>
+      <w:r>
+        <w:rPr>
+          <w:rFonts w:ascii="Arial" w:hAnsi="Arial" w:cs="Arial"/>
+          <w:color w:val="000000"/>
+          <w:sz w:val="22"/>
+          <w:szCs w:val="22"/>
+        </w:rPr>
+        <w:t>game</w:t>
+      </w:r>
+      <w:proofErr w:type="spellEnd"/>
+      <w:r>
+        <w:rPr>
+          <w:rFonts w:ascii="Arial" w:hAnsi="Arial" w:cs="Arial"/>
+          <w:color w:val="000000"/>
+          <w:sz w:val="22"/>
+          <w:szCs w:val="22"/>
+        </w:rPr>
+        <w:t xml:space="preserve"> возвращает начальное состояние игры и рисунок поля.</w:t>
+      </w:r>
+    </w:p>
+    <w:p>
+      <w:pPr>
+        <w:pStyle w:val="a3"/>
+        <w:spacing w:before="240" w:beforeAutospacing="0" w:after="0" w:afterAutospacing="0"/>
+      </w:pPr>
+      <w:r>
+        <w:rPr>
+          <w:rFonts w:ascii="Arial" w:hAnsi="Arial" w:cs="Arial"/>
+          <w:color w:val="000000"/>
+          <w:sz w:val="22"/>
+          <w:szCs w:val="22"/>
+        </w:rPr>
+        <w:t>Процесс игры</w:t>
+      </w:r>
+    </w:p>
+    <w:p>
+      <w:pPr>
+        <w:pStyle w:val="a3"/>
+        <w:numPr>
+          <w:ilvl w:val="0"/>
+          <w:numId w:val="21"/>
+        </w:numPr>
+        <w:spacing w:before="240" w:beforeAutospacing="0" w:after="0" w:afterAutospacing="0"/>
+        <w:textAlignment w:val="baseline"/>
+        <w:rPr>
+          <w:rFonts w:ascii="Arial" w:hAnsi="Arial" w:cs="Arial"/>
+          <w:color w:val="000000"/>
+          <w:sz w:val="22"/>
+          <w:szCs w:val="22"/>
+        </w:rPr>
+      </w:pPr>
+      <w:r>
+        <w:rPr>
+          <w:rFonts w:ascii="Arial" w:hAnsi="Arial" w:cs="Arial"/>
+          <w:color w:val="000000"/>
+          <w:sz w:val="22"/>
+          <w:szCs w:val="22"/>
+        </w:rPr>
+        <w:t>Платформа запрашивает состояние игрового поля, игра возвращает его.</w:t>
+      </w:r>
+    </w:p>
+    <w:p>
+      <w:pPr>
+        <w:pStyle w:val="a3"/>
+        <w:numPr>
+          <w:ilvl w:val="0"/>
+          <w:numId w:val="21"/>
+        </w:numPr>
+        <w:spacing w:before="0" w:beforeAutospacing="0" w:after="0" w:afterAutospacing="0"/>
+        <w:textAlignment w:val="baseline"/>
+        <w:rPr>
+          <w:rFonts w:ascii="Arial" w:hAnsi="Arial" w:cs="Arial"/>
+          <w:color w:val="000000"/>
+          <w:sz w:val="22"/>
+          <w:szCs w:val="22"/>
+        </w:rPr>
+      </w:pPr>
+      <w:r>
+        <w:rPr>
+          <w:rFonts w:ascii="Arial" w:hAnsi="Arial" w:cs="Arial"/>
+          <w:color w:val="000000"/>
+          <w:sz w:val="22"/>
+          <w:szCs w:val="22"/>
+        </w:rPr>
+        <w:t>Платформа отправляет боту, ход которого сейчас идет, состояние игрового поля. Бот возвращает ход, который он хочет сделать.</w:t>
+      </w:r>
+    </w:p>
+    <w:p>
+      <w:pPr>
+        <w:pStyle w:val="a3"/>
+        <w:numPr>
+          <w:ilvl w:val="0"/>
+          <w:numId w:val="21"/>
+        </w:numPr>
+        <w:spacing w:before="0" w:beforeAutospacing="0" w:after="0" w:afterAutospacing="0"/>
+        <w:textAlignment w:val="baseline"/>
+        <w:rPr>
+          <w:rFonts w:ascii="Arial" w:hAnsi="Arial" w:cs="Arial"/>
+          <w:color w:val="000000"/>
+          <w:sz w:val="22"/>
+          <w:szCs w:val="22"/>
+        </w:rPr>
+      </w:pPr>
+      <w:r>
+        <w:rPr>
+          <w:rFonts w:ascii="Arial" w:hAnsi="Arial" w:cs="Arial"/>
+          <w:color w:val="000000"/>
+          <w:sz w:val="22"/>
+          <w:szCs w:val="22"/>
+        </w:rPr>
+        <w:t xml:space="preserve">Платформа отправляет ход </w:t>
+      </w:r>
+      <w:proofErr w:type="spellStart"/>
+      <w:r>
+        <w:rPr>
+          <w:rFonts w:ascii="Arial" w:hAnsi="Arial" w:cs="Arial"/>
+          <w:color w:val="000000"/>
+          <w:sz w:val="22"/>
+          <w:szCs w:val="22"/>
+        </w:rPr>
+        <w:t>game</w:t>
+      </w:r>
+      <w:proofErr w:type="spellEnd"/>
+      <w:r>
+        <w:rPr>
+          <w:rFonts w:ascii="Arial" w:hAnsi="Arial" w:cs="Arial"/>
+          <w:color w:val="000000"/>
+          <w:sz w:val="22"/>
+          <w:szCs w:val="22"/>
+        </w:rPr>
+        <w:t>, она меняет параметры поля и состояние игры.  </w:t>
+      </w:r>
+    </w:p>
+    <w:p>
+      <w:pPr>
+        <w:pStyle w:val="a3"/>
+        <w:numPr>
+          <w:ilvl w:val="0"/>
+          <w:numId w:val="21"/>
+        </w:numPr>
+        <w:spacing w:before="0" w:beforeAutospacing="0" w:after="0" w:afterAutospacing="0"/>
+        <w:textAlignment w:val="baseline"/>
+        <w:rPr>
+          <w:rFonts w:ascii="Arial" w:hAnsi="Arial" w:cs="Arial"/>
+          <w:color w:val="000000"/>
+          <w:sz w:val="22"/>
+          <w:szCs w:val="22"/>
+        </w:rPr>
+      </w:pPr>
+      <w:proofErr w:type="spellStart"/>
+      <w:r>
+        <w:rPr>
+          <w:rFonts w:ascii="Arial" w:hAnsi="Arial" w:cs="Arial"/>
+          <w:color w:val="000000"/>
+          <w:sz w:val="22"/>
+          <w:szCs w:val="22"/>
+        </w:rPr>
+        <w:t>Отрисовывает</w:t>
+      </w:r>
+      <w:proofErr w:type="spellEnd"/>
+      <w:r>
+        <w:rPr>
+          <w:rFonts w:ascii="Arial" w:hAnsi="Arial" w:cs="Arial"/>
+          <w:color w:val="000000"/>
+          <w:sz w:val="22"/>
+          <w:szCs w:val="22"/>
+        </w:rPr>
+        <w:t xml:space="preserve"> новое состояние поля.</w:t>
+      </w:r>
+    </w:p>
+    <w:p>
+      <w:pPr>
+        <w:pStyle w:val="a3"/>
+        <w:numPr>
+          <w:ilvl w:val="0"/>
+          <w:numId w:val="21"/>
+        </w:numPr>
+        <w:spacing w:before="0" w:beforeAutospacing="0" w:after="0" w:afterAutospacing="0"/>
+        <w:textAlignment w:val="baseline"/>
+        <w:rPr>
+          <w:rFonts w:ascii="Arial" w:hAnsi="Arial" w:cs="Arial"/>
+          <w:color w:val="000000"/>
+          <w:sz w:val="22"/>
+          <w:szCs w:val="22"/>
+        </w:rPr>
+      </w:pPr>
+      <w:r>
+        <w:rPr>
+          <w:rFonts w:ascii="Arial" w:hAnsi="Arial" w:cs="Arial"/>
+          <w:color w:val="000000"/>
+          <w:sz w:val="22"/>
+          <w:szCs w:val="22"/>
+        </w:rPr>
+        <w:t>Повторяется до тех пор, пока не произошла ничья или победа одного из побед</w:t>
+      </w:r>
+    </w:p>
+    <w:p>
+      <w:pPr>
+        <w:pStyle w:val="a3"/>
+        <w:spacing w:before="240" w:beforeAutospacing="0" w:after="0" w:afterAutospacing="0"/>
+      </w:pPr>
+      <w:r>
+        <w:rPr>
+          <w:rFonts w:ascii="Arial" w:hAnsi="Arial" w:cs="Arial"/>
+          <w:color w:val="000000"/>
+          <w:sz w:val="22"/>
+          <w:szCs w:val="22"/>
+        </w:rPr>
+        <w:t>Конец игры</w:t>
+      </w:r>
+    </w:p>
+    <w:p>
+      <w:pPr>
+        <w:pStyle w:val="a3"/>
+        <w:numPr>
+          <w:ilvl w:val="0"/>
+          <w:numId w:val="22"/>
+        </w:numPr>
+        <w:spacing w:before="240" w:beforeAutospacing="0" w:after="0" w:afterAutospacing="0"/>
+        <w:textAlignment w:val="baseline"/>
+        <w:rPr>
+          <w:rFonts w:ascii="Arial" w:hAnsi="Arial" w:cs="Arial"/>
+          <w:color w:val="000000"/>
+          <w:sz w:val="22"/>
+          <w:szCs w:val="22"/>
+        </w:rPr>
+      </w:pPr>
+      <w:r>
+        <w:rPr>
+          <w:rFonts w:ascii="Arial" w:hAnsi="Arial" w:cs="Arial"/>
+          <w:color w:val="000000"/>
+          <w:sz w:val="22"/>
+          <w:szCs w:val="22"/>
+        </w:rPr>
+        <w:t>Платформа выводит пользователю результат игры. Сохраняет партию в турнирную сетку.</w:t>
+      </w:r>
+    </w:p>
+    <w:p>
+      <w:pPr>
+        <w:pStyle w:val="a3"/>
+        <w:spacing w:before="240" w:beforeAutospacing="0" w:after="0" w:afterAutospacing="0"/>
+      </w:pPr>
+      <w:r>
+        <w:rPr>
+          <w:rFonts w:ascii="Arial" w:hAnsi="Arial" w:cs="Arial"/>
+          <w:color w:val="000000"/>
+          <w:sz w:val="22"/>
+          <w:szCs w:val="22"/>
+        </w:rPr>
+        <w:t>Режим работы 4 - результаты турнира</w:t>
+      </w:r>
+    </w:p>
+    <w:p>
+      <w:pPr>
+        <w:pStyle w:val="a3"/>
+        <w:numPr>
+          <w:ilvl w:val="0"/>
+          <w:numId w:val="23"/>
+        </w:numPr>
+        <w:spacing w:before="240" w:beforeAutospacing="0" w:after="0" w:afterAutospacing="0"/>
+        <w:textAlignment w:val="baseline"/>
+        <w:rPr>
+          <w:rFonts w:ascii="Arial" w:hAnsi="Arial" w:cs="Arial"/>
+          <w:color w:val="000000"/>
+          <w:sz w:val="22"/>
+          <w:szCs w:val="22"/>
+        </w:rPr>
+      </w:pPr>
+      <w:r>
+        <w:rPr>
+          <w:rFonts w:ascii="Arial" w:hAnsi="Arial" w:cs="Arial"/>
+          <w:color w:val="000000"/>
+          <w:sz w:val="22"/>
+          <w:szCs w:val="22"/>
+        </w:rPr>
+        <w:t>Выводится результаты турнира </w:t>
       </w:r>
     </w:p>
     <w:p>
@@ -1096,113 +1414,23 @@
           <w:sz w:val="22"/>
           <w:szCs w:val="22"/>
         </w:rPr>
-        <w:t>Данные</w:t>
-      </w:r>
-    </w:p>
-    <w:p>
-      <w:pPr>
-        <w:pStyle w:val="a3"/>
-        <w:spacing w:before="240" w:beforeAutospacing="0" w:after="0" w:afterAutospacing="0"/>
-      </w:pPr>
-      <w:r>
-        <w:rPr>
-          <w:rFonts w:ascii="Arial" w:hAnsi="Arial" w:cs="Arial"/>
-          <w:color w:val="000000"/>
-          <w:sz w:val="22"/>
-          <w:szCs w:val="22"/>
-        </w:rPr>
-        <w:t>(Входные: могут быть описаны выше в режимах работы программы или в интерфейсе)</w:t>
-      </w:r>
-    </w:p>
-    <w:p>
-      <w:pPr>
-        <w:pStyle w:val="a3"/>
-        <w:spacing w:before="240" w:beforeAutospacing="0" w:after="0" w:afterAutospacing="0"/>
-      </w:pPr>
-      <w:r>
-        <w:rPr>
-          <w:rFonts w:ascii="Arial" w:hAnsi="Arial" w:cs="Arial"/>
-          <w:color w:val="000000"/>
-          <w:sz w:val="22"/>
-          <w:szCs w:val="22"/>
-        </w:rPr>
-        <w:t>Параметры схемы</w:t>
-      </w:r>
-    </w:p>
-    <w:p>
-      <w:pPr>
-        <w:pStyle w:val="a3"/>
-        <w:spacing w:before="240" w:beforeAutospacing="0" w:after="0" w:afterAutospacing="0"/>
-      </w:pPr>
-      <w:r>
-        <w:rPr>
-          <w:color w:val="000000"/>
-        </w:rPr>
-        <w:t> </w:t>
-      </w:r>
-    </w:p>
-    <w:p>
-      <w:pPr>
-        <w:pStyle w:val="a3"/>
-        <w:spacing w:before="240" w:beforeAutospacing="0" w:after="0" w:afterAutospacing="0"/>
-      </w:pPr>
-      <w:r>
-        <w:rPr>
-          <w:rFonts w:ascii="Arial" w:hAnsi="Arial" w:cs="Arial"/>
-          <w:color w:val="000000"/>
-          <w:sz w:val="22"/>
-          <w:szCs w:val="22"/>
-        </w:rPr>
-        <w:t>(Выходные: могут быть описаны выше в режимах работы программы или в интерфейсе)</w:t>
-      </w:r>
-    </w:p>
-    <w:p>
-      <w:pPr>
-        <w:pStyle w:val="a3"/>
-        <w:spacing w:before="240" w:beforeAutospacing="0" w:after="0" w:afterAutospacing="0"/>
-      </w:pPr>
-      <w:r>
-        <w:rPr>
-          <w:rFonts w:ascii="Arial" w:hAnsi="Arial" w:cs="Arial"/>
-          <w:color w:val="000000"/>
-          <w:sz w:val="22"/>
-          <w:szCs w:val="22"/>
-        </w:rPr>
-        <w:t>Схема на экране</w:t>
-      </w:r>
-    </w:p>
-    <w:p>
-      <w:pPr>
-        <w:pStyle w:val="a3"/>
-        <w:spacing w:before="240" w:beforeAutospacing="0" w:after="0" w:afterAutospacing="0"/>
-      </w:pPr>
-      <w:r>
-        <w:rPr>
-          <w:rFonts w:ascii="Arial" w:hAnsi="Arial" w:cs="Arial"/>
-          <w:color w:val="000000"/>
-          <w:sz w:val="22"/>
-          <w:szCs w:val="22"/>
-        </w:rPr>
-        <w:t>Файл картинки на жёстком диске</w:t>
-      </w:r>
-    </w:p>
-    <w:p>
-      <w:pPr>
-        <w:pStyle w:val="a3"/>
-        <w:spacing w:before="240" w:beforeAutospacing="0" w:after="0" w:afterAutospacing="0"/>
-      </w:pPr>
-      <w:r>
-        <w:rPr>
-          <w:color w:val="000000"/>
-        </w:rPr>
-        <w:t> </w:t>
-      </w:r>
-    </w:p>
-    <w:p>
-      <w:pPr>
-        <w:pStyle w:val="a3"/>
-        <w:spacing w:before="240" w:beforeAutospacing="0" w:after="0" w:afterAutospacing="0"/>
-      </w:pPr>
+        <w:t>Интерфейс</w:t>
+      </w:r>
+    </w:p>
+    <w:p>
+      <w:pPr>
+        <w:pStyle w:val="a3"/>
+        <w:spacing w:before="240" w:beforeAutospacing="0" w:after="0" w:afterAutospacing="0"/>
+      </w:pPr>
+      <w:r>
+        <w:rPr>
+          <w:rFonts w:ascii="Arial" w:hAnsi="Arial" w:cs="Arial"/>
+          <w:color w:val="000000"/>
+          <w:sz w:val="22"/>
+          <w:szCs w:val="22"/>
+        </w:rPr>
+        <w:t xml:space="preserve">(тут нужны </w:t>
+      </w:r>
       <w:r>
         <w:rPr>
           <w:rFonts w:ascii="Arial" w:hAnsi="Arial" w:cs="Arial"/>
@@ -1212,6 +1440,169 @@
           <w:sz w:val="22"/>
           <w:szCs w:val="22"/>
         </w:rPr>
+        <w:t>_рисунки_</w:t>
+      </w:r>
+      <w:r>
+        <w:rPr>
+          <w:rFonts w:ascii="Arial" w:hAnsi="Arial" w:cs="Arial"/>
+          <w:color w:val="000000"/>
+          <w:sz w:val="22"/>
+          <w:szCs w:val="22"/>
+        </w:rPr>
+        <w:t xml:space="preserve"> или скриншоты</w:t>
+      </w:r>
+      <w:proofErr w:type="gramStart"/>
+      <w:r>
+        <w:rPr>
+          <w:rFonts w:ascii="Arial" w:hAnsi="Arial" w:cs="Arial"/>
+          <w:color w:val="000000"/>
+          <w:sz w:val="22"/>
+          <w:szCs w:val="22"/>
+        </w:rPr>
+        <w:t>)</w:t>
+      </w:r>
+      <w:proofErr w:type="gramEnd"/>
+      <w:r>
+        <w:rPr>
+          <w:rFonts w:ascii="Arial" w:hAnsi="Arial" w:cs="Arial"/>
+          <w:color w:val="000000"/>
+          <w:sz w:val="22"/>
+          <w:szCs w:val="22"/>
+        </w:rPr>
+        <w:t xml:space="preserve"> Возможно обойтись “техническим описанием интерфейса”.</w:t>
+      </w:r>
+    </w:p>
+    <w:p>
+      <w:pPr>
+        <w:pStyle w:val="a3"/>
+        <w:spacing w:before="240" w:beforeAutospacing="0" w:after="0" w:afterAutospacing="0"/>
+      </w:pPr>
+      <w:r>
+        <w:rPr>
+          <w:rFonts w:ascii="Arial" w:hAnsi="Arial" w:cs="Arial"/>
+          <w:b/>
+          <w:bCs/>
+          <w:color w:val="000000"/>
+          <w:sz w:val="22"/>
+          <w:szCs w:val="22"/>
+        </w:rPr>
+        <w:t>Данные</w:t>
+      </w:r>
+    </w:p>
+    <w:p>
+      <w:pPr>
+        <w:pStyle w:val="a3"/>
+        <w:spacing w:before="240" w:beforeAutospacing="0" w:after="0" w:afterAutospacing="0"/>
+      </w:pPr>
+      <w:r>
+        <w:rPr>
+          <w:rFonts w:ascii="Arial" w:hAnsi="Arial" w:cs="Arial"/>
+          <w:color w:val="000000"/>
+          <w:sz w:val="22"/>
+          <w:szCs w:val="22"/>
+        </w:rPr>
+        <w:t>(Входные: могут быть описаны выше в режимах работы программы или в интерфейсе)</w:t>
+      </w:r>
+    </w:p>
+    <w:p>
+      <w:pPr>
+        <w:pStyle w:val="a3"/>
+        <w:spacing w:before="240" w:beforeAutospacing="0" w:after="0" w:afterAutospacing="0"/>
+      </w:pPr>
+      <w:r>
+        <w:rPr>
+          <w:rFonts w:ascii="Arial" w:hAnsi="Arial" w:cs="Arial"/>
+          <w:color w:val="000000"/>
+          <w:sz w:val="22"/>
+          <w:szCs w:val="22"/>
+        </w:rPr>
+        <w:t>Параметры схемы</w:t>
+      </w:r>
+    </w:p>
+    <w:p>
+      <w:pPr>
+        <w:pStyle w:val="a3"/>
+        <w:spacing w:before="240" w:beforeAutospacing="0" w:after="0" w:afterAutospacing="0"/>
+      </w:pPr>
+      <w:r>
+        <w:rPr>
+          <w:color w:val="000000"/>
+        </w:rPr>
+        <w:t> </w:t>
+      </w:r>
+    </w:p>
+    <w:p>
+      <w:pPr>
+        <w:pStyle w:val="a3"/>
+        <w:spacing w:before="240" w:beforeAutospacing="0" w:after="0" w:afterAutospacing="0"/>
+      </w:pPr>
+      <w:r>
+        <w:rPr>
+          <w:rFonts w:ascii="Arial" w:hAnsi="Arial" w:cs="Arial"/>
+          <w:color w:val="000000"/>
+          <w:sz w:val="22"/>
+          <w:szCs w:val="22"/>
+        </w:rPr>
+        <w:lastRenderedPageBreak/>
+        <w:t>(Выходные: могут быть описаны выше в режимах работы программы или в интерфейсе)</w:t>
+      </w:r>
+    </w:p>
+    <w:p>
+      <w:pPr>
+        <w:pStyle w:val="a3"/>
+        <w:spacing w:before="240" w:beforeAutospacing="0" w:after="0" w:afterAutospacing="0"/>
+      </w:pPr>
+      <w:r>
+        <w:rPr>
+          <w:rFonts w:ascii="Arial" w:hAnsi="Arial" w:cs="Arial"/>
+          <w:color w:val="000000"/>
+          <w:sz w:val="22"/>
+          <w:szCs w:val="22"/>
+        </w:rPr>
+        <w:t>Схема на экране</w:t>
+      </w:r>
+    </w:p>
+    <w:p>
+      <w:pPr>
+        <w:pStyle w:val="a3"/>
+        <w:spacing w:before="240" w:beforeAutospacing="0" w:after="0" w:afterAutospacing="0"/>
+      </w:pPr>
+      <w:r>
+        <w:rPr>
+          <w:rFonts w:ascii="Arial" w:hAnsi="Arial" w:cs="Arial"/>
+          <w:color w:val="000000"/>
+          <w:sz w:val="22"/>
+          <w:szCs w:val="22"/>
+        </w:rPr>
+        <w:t>Файл картинки на жёстком диске</w:t>
+      </w:r>
+    </w:p>
+    <w:p>
+      <w:pPr>
+        <w:pStyle w:val="a3"/>
+        <w:spacing w:before="240" w:beforeAutospacing="0" w:after="0" w:afterAutospacing="0"/>
+      </w:pPr>
+      <w:r>
+        <w:rPr>
+          <w:color w:val="000000"/>
+        </w:rPr>
+        <w:t> </w:t>
+      </w:r>
+    </w:p>
+    <w:p>
+      <w:pPr>
+        <w:pStyle w:val="a3"/>
+        <w:spacing w:before="240" w:beforeAutospacing="0" w:after="0" w:afterAutospacing="0"/>
+      </w:pPr>
+      <w:r>
+        <w:rPr>
+          <w:rFonts w:ascii="Arial" w:hAnsi="Arial" w:cs="Arial"/>
+          <w:b/>
+          <w:bCs/>
+          <w:color w:val="000000"/>
+          <w:sz w:val="22"/>
+          <w:szCs w:val="22"/>
+        </w:rPr>
         <w:t>Хранение данных</w:t>
       </w:r>
       <w:r>
@@ -1316,7 +1707,6 @@
           <w:sz w:val="22"/>
           <w:szCs w:val="22"/>
         </w:rPr>
-        <w:lastRenderedPageBreak/>
         <w:t>Введённые пользователем данные хранятся в текстовых файлах в указанной папке на жёстком диске)</w:t>
       </w:r>
     </w:p>
@@ -1849,6 +2239,119 @@
     </w:lvl>
   </w:abstractNum>
   <w:abstractNum w:abstractNumId="2" w15:restartNumberingAfterBreak="0">
+    <w:nsid w:val="09692733"/>
+    <w:multiLevelType w:val="multilevel"/>
+    <w:tmpl w:val="14E6FF16"/>
+    <w:lvl w:ilvl="0">
+      <w:start w:val="1"/>
+      <w:numFmt w:val="decimal"/>
+      <w:lvlText w:val="%1."/>
+      <w:lvlJc w:val="left"/>
+      <w:pPr>
+        <w:tabs>
+          <w:tab w:val="num" w:pos="720"/>
+        </w:tabs>
+        <w:ind w:left="720" w:hanging="360"/>
+      </w:pPr>
+    </w:lvl>
+    <w:lvl w:ilvl="1" w:tentative="1">
+      <w:start w:val="1"/>
+      <w:numFmt w:val="decimal"/>
+      <w:lvlText w:val="%2."/>
+      <w:lvlJc w:val="left"/>
+      <w:pPr>
+        <w:tabs>
+          <w:tab w:val="num" w:pos="1440"/>
+        </w:tabs>
+        <w:ind w:left="1440" w:hanging="360"/>
+      </w:pPr>
+    </w:lvl>
+    <w:lvl w:ilvl="2" w:tentative="1">
+      <w:start w:val="1"/>
+      <w:numFmt w:val="decimal"/>
+      <w:lvlText w:val="%3."/>
+      <w:lvlJc w:val="left"/>
+      <w:pPr>
+        <w:tabs>
+          <w:tab w:val="num" w:pos="2160"/>
+        </w:tabs>
+        <w:ind w:left="2160" w:hanging="360"/>
+      </w:pPr>
+    </w:lvl>
+    <w:lvl w:ilvl="3" w:tentative="1">
+      <w:start w:val="1"/>
+      <w:numFmt w:val="decimal"/>
+      <w:lvlText w:val="%4."/>
+      <w:lvlJc w:val="left"/>
+      <w:pPr>
+        <w:tabs>
+          <w:tab w:val="num" w:pos="2880"/>
+        </w:tabs>
+        <w:ind w:left="2880" w:hanging="360"/>
+      </w:pPr>
+    </w:lvl>
+    <w:lvl w:ilvl="4" w:tentative="1">
+      <w:start w:val="1"/>
+      <w:numFmt w:val="decimal"/>
+      <w:lvlText w:val="%5."/>
+      <w:lvlJc w:val="left"/>
+      <w:pPr>
+        <w:tabs>
+          <w:tab w:val="num" w:pos="3600"/>
+        </w:tabs>
+        <w:ind w:left="3600" w:hanging="360"/>
+      </w:pPr>
+    </w:lvl>
+    <w:lvl w:ilvl="5" w:tentative="1">
+      <w:start w:val="1"/>
+      <w:numFmt w:val="decimal"/>
+      <w:lvlText w:val="%6."/>
+      <w:lvlJc w:val="left"/>
+      <w:pPr>
+        <w:tabs>
+          <w:tab w:val="num" w:pos="4320"/>
+        </w:tabs>
+        <w:ind w:left="4320" w:hanging="360"/>
+      </w:pPr>
+    </w:lvl>
+    <w:lvl w:ilvl="6" w:tentative="1">
+      <w:start w:val="1"/>
+      <w:numFmt w:val="decimal"/>
+      <w:lvlText w:val="%7."/>
+      <w:lvlJc w:val="left"/>
+      <w:pPr>
+        <w:tabs>
+          <w:tab w:val="num" w:pos="5040"/>
+        </w:tabs>
+        <w:ind w:left="5040" w:hanging="360"/>
+      </w:pPr>
+    </w:lvl>
+    <w:lvl w:ilvl="7" w:tentative="1">
+      <w:start w:val="1"/>
+      <w:numFmt w:val="decimal"/>
+      <w:lvlText w:val="%8."/>
+      <w:lvlJc w:val="left"/>
+      <w:pPr>
+        <w:tabs>
+          <w:tab w:val="num" w:pos="5760"/>
+        </w:tabs>
+        <w:ind w:left="5760" w:hanging="360"/>
+      </w:pPr>
+    </w:lvl>
+    <w:lvl w:ilvl="8" w:tentative="1">
+      <w:start w:val="1"/>
+      <w:numFmt w:val="decimal"/>
+      <w:lvlText w:val="%9."/>
+      <w:lvlJc w:val="left"/>
+      <w:pPr>
+        <w:tabs>
+          <w:tab w:val="num" w:pos="6480"/>
+        </w:tabs>
+        <w:ind w:left="6480" w:hanging="360"/>
+      </w:pPr>
+    </w:lvl>
+  </w:abstractNum>
+  <w:abstractNum w:abstractNumId="3" w15:restartNumberingAfterBreak="0">
     <w:nsid w:val="11412DAA"/>
     <w:multiLevelType w:val="multilevel"/>
     <w:tmpl w:val="404ABF50"/>
@@ -1997,7 +2500,120 @@
       </w:rPr>
     </w:lvl>
   </w:abstractNum>
-  <w:abstractNum w:abstractNumId="3" w15:restartNumberingAfterBreak="0">
+  <w:abstractNum w:abstractNumId="4" w15:restartNumberingAfterBreak="0">
+    <w:nsid w:val="12FE54F7"/>
+    <w:multiLevelType w:val="multilevel"/>
+    <w:tmpl w:val="BD503AAC"/>
+    <w:lvl w:ilvl="0">
+      <w:start w:val="1"/>
+      <w:numFmt w:val="decimal"/>
+      <w:lvlText w:val="%1."/>
+      <w:lvlJc w:val="left"/>
+      <w:pPr>
+        <w:tabs>
+          <w:tab w:val="num" w:pos="720"/>
+        </w:tabs>
+        <w:ind w:left="720" w:hanging="360"/>
+      </w:pPr>
+    </w:lvl>
+    <w:lvl w:ilvl="1" w:tentative="1">
+      <w:start w:val="1"/>
+      <w:numFmt w:val="decimal"/>
+      <w:lvlText w:val="%2."/>
+      <w:lvlJc w:val="left"/>
+      <w:pPr>
+        <w:tabs>
+          <w:tab w:val="num" w:pos="1440"/>
+        </w:tabs>
+        <w:ind w:left="1440" w:hanging="360"/>
+      </w:pPr>
+    </w:lvl>
+    <w:lvl w:ilvl="2" w:tentative="1">
+      <w:start w:val="1"/>
+      <w:numFmt w:val="decimal"/>
+      <w:lvlText w:val="%3."/>
+      <w:lvlJc w:val="left"/>
+      <w:pPr>
+        <w:tabs>
+          <w:tab w:val="num" w:pos="2160"/>
+        </w:tabs>
+        <w:ind w:left="2160" w:hanging="360"/>
+      </w:pPr>
+    </w:lvl>
+    <w:lvl w:ilvl="3" w:tentative="1">
+      <w:start w:val="1"/>
+      <w:numFmt w:val="decimal"/>
+      <w:lvlText w:val="%4."/>
+      <w:lvlJc w:val="left"/>
+      <w:pPr>
+        <w:tabs>
+          <w:tab w:val="num" w:pos="2880"/>
+        </w:tabs>
+        <w:ind w:left="2880" w:hanging="360"/>
+      </w:pPr>
+    </w:lvl>
+    <w:lvl w:ilvl="4" w:tentative="1">
+      <w:start w:val="1"/>
+      <w:numFmt w:val="decimal"/>
+      <w:lvlText w:val="%5."/>
+      <w:lvlJc w:val="left"/>
+      <w:pPr>
+        <w:tabs>
+          <w:tab w:val="num" w:pos="3600"/>
+        </w:tabs>
+        <w:ind w:left="3600" w:hanging="360"/>
+      </w:pPr>
+    </w:lvl>
+    <w:lvl w:ilvl="5" w:tentative="1">
+      <w:start w:val="1"/>
+      <w:numFmt w:val="decimal"/>
+      <w:lvlText w:val="%6."/>
+      <w:lvlJc w:val="left"/>
+      <w:pPr>
+        <w:tabs>
+          <w:tab w:val="num" w:pos="4320"/>
+        </w:tabs>
+        <w:ind w:left="4320" w:hanging="360"/>
+      </w:pPr>
+    </w:lvl>
+    <w:lvl w:ilvl="6" w:tentative="1">
+      <w:start w:val="1"/>
+      <w:numFmt w:val="decimal"/>
+      <w:lvlText w:val="%7."/>
+      <w:lvlJc w:val="left"/>
+      <w:pPr>
+        <w:tabs>
+          <w:tab w:val="num" w:pos="5040"/>
+        </w:tabs>
+        <w:ind w:left="5040" w:hanging="360"/>
+      </w:pPr>
+    </w:lvl>
+    <w:lvl w:ilvl="7" w:tentative="1">
+      <w:start w:val="1"/>
+      <w:numFmt w:val="decimal"/>
+      <w:lvlText w:val="%8."/>
+      <w:lvlJc w:val="left"/>
+      <w:pPr>
+        <w:tabs>
+          <w:tab w:val="num" w:pos="5760"/>
+        </w:tabs>
+        <w:ind w:left="5760" w:hanging="360"/>
+      </w:pPr>
+    </w:lvl>
+    <w:lvl w:ilvl="8" w:tentative="1">
+      <w:start w:val="1"/>
+      <w:numFmt w:val="decimal"/>
+      <w:lvlText w:val="%9."/>
+      <w:lvlJc w:val="left"/>
+      <w:pPr>
+        <w:tabs>
+          <w:tab w:val="num" w:pos="6480"/>
+        </w:tabs>
+        <w:ind w:left="6480" w:hanging="360"/>
+      </w:pPr>
+    </w:lvl>
+  </w:abstractNum>
+  <w:abstractNum w:abstractNumId="5" w15:restartNumberingAfterBreak="0">
     <w:nsid w:val="16752ABC"/>
     <w:multiLevelType w:val="multilevel"/>
     <w:tmpl w:val="77F8C136"/>
@@ -2146,7 +2762,233 @@
       </w:rPr>
     </w:lvl>
   </w:abstractNum>
-  <w:abstractNum w:abstractNumId="4" w15:restartNumberingAfterBreak="0">
+  <w:abstractNum w:abstractNumId="6" w15:restartNumberingAfterBreak="0">
+    <w:nsid w:val="17CF2692"/>
+    <w:multiLevelType w:val="multilevel"/>
+    <w:tmpl w:val="D9A642A2"/>
+    <w:lvl w:ilvl="0">
+      <w:start w:val="1"/>
+      <w:numFmt w:val="decimal"/>
+      <w:lvlText w:val="%1."/>
+      <w:lvlJc w:val="left"/>
+      <w:pPr>
+        <w:tabs>
+          <w:tab w:val="num" w:pos="720"/>
+        </w:tabs>
+        <w:ind w:left="720" w:hanging="360"/>
+      </w:pPr>
+    </w:lvl>
+    <w:lvl w:ilvl="1" w:tentative="1">
+      <w:start w:val="1"/>
+      <w:numFmt w:val="decimal"/>
+      <w:lvlText w:val="%2."/>
+      <w:lvlJc w:val="left"/>
+      <w:pPr>
+        <w:tabs>
+          <w:tab w:val="num" w:pos="1440"/>
+        </w:tabs>
+        <w:ind w:left="1440" w:hanging="360"/>
+      </w:pPr>
+    </w:lvl>
+    <w:lvl w:ilvl="2" w:tentative="1">
+      <w:start w:val="1"/>
+      <w:numFmt w:val="decimal"/>
+      <w:lvlText w:val="%3."/>
+      <w:lvlJc w:val="left"/>
+      <w:pPr>
+        <w:tabs>
+          <w:tab w:val="num" w:pos="2160"/>
+        </w:tabs>
+        <w:ind w:left="2160" w:hanging="360"/>
+      </w:pPr>
+    </w:lvl>
+    <w:lvl w:ilvl="3" w:tentative="1">
+      <w:start w:val="1"/>
+      <w:numFmt w:val="decimal"/>
+      <w:lvlText w:val="%4."/>
+      <w:lvlJc w:val="left"/>
+      <w:pPr>
+        <w:tabs>
+          <w:tab w:val="num" w:pos="2880"/>
+        </w:tabs>
+        <w:ind w:left="2880" w:hanging="360"/>
+      </w:pPr>
+    </w:lvl>
+    <w:lvl w:ilvl="4" w:tentative="1">
+      <w:start w:val="1"/>
+      <w:numFmt w:val="decimal"/>
+      <w:lvlText w:val="%5."/>
+      <w:lvlJc w:val="left"/>
+      <w:pPr>
+        <w:tabs>
+          <w:tab w:val="num" w:pos="3600"/>
+        </w:tabs>
+        <w:ind w:left="3600" w:hanging="360"/>
+      </w:pPr>
+    </w:lvl>
+    <w:lvl w:ilvl="5" w:tentative="1">
+      <w:start w:val="1"/>
+      <w:numFmt w:val="decimal"/>
+      <w:lvlText w:val="%6."/>
+      <w:lvlJc w:val="left"/>
+      <w:pPr>
+        <w:tabs>
+          <w:tab w:val="num" w:pos="4320"/>
+        </w:tabs>
+        <w:ind w:left="4320" w:hanging="360"/>
+      </w:pPr>
+    </w:lvl>
+    <w:lvl w:ilvl="6" w:tentative="1">
+      <w:start w:val="1"/>
+      <w:numFmt w:val="decimal"/>
+      <w:lvlText w:val="%7."/>
+      <w:lvlJc w:val="left"/>
+      <w:pPr>
+        <w:tabs>
+          <w:tab w:val="num" w:pos="5040"/>
+        </w:tabs>
+        <w:ind w:left="5040" w:hanging="360"/>
+      </w:pPr>
+    </w:lvl>
+    <w:lvl w:ilvl="7" w:tentative="1">
+      <w:start w:val="1"/>
+      <w:numFmt w:val="decimal"/>
+      <w:lvlText w:val="%8."/>
+      <w:lvlJc w:val="left"/>
+      <w:pPr>
+        <w:tabs>
+          <w:tab w:val="num" w:pos="5760"/>
+        </w:tabs>
+        <w:ind w:left="5760" w:hanging="360"/>
+      </w:pPr>
+    </w:lvl>
+    <w:lvl w:ilvl="8" w:tentative="1">
+      <w:start w:val="1"/>
+      <w:numFmt w:val="decimal"/>
+      <w:lvlText w:val="%9."/>
+      <w:lvlJc w:val="left"/>
+      <w:pPr>
+        <w:tabs>
+          <w:tab w:val="num" w:pos="6480"/>
+        </w:tabs>
+        <w:ind w:left="6480" w:hanging="360"/>
+      </w:pPr>
+    </w:lvl>
+  </w:abstractNum>
+  <w:abstractNum w:abstractNumId="7" w15:restartNumberingAfterBreak="0">
+    <w:nsid w:val="1D784A2D"/>
+    <w:multiLevelType w:val="multilevel"/>
+    <w:tmpl w:val="BC4C221E"/>
+    <w:lvl w:ilvl="0">
+      <w:start w:val="1"/>
+      <w:numFmt w:val="decimal"/>
+      <w:lvlText w:val="%1."/>
+      <w:lvlJc w:val="left"/>
+      <w:pPr>
+        <w:tabs>
+          <w:tab w:val="num" w:pos="720"/>
+        </w:tabs>
+        <w:ind w:left="720" w:hanging="360"/>
+      </w:pPr>
+    </w:lvl>
+    <w:lvl w:ilvl="1">
+      <w:start w:val="1"/>
+      <w:numFmt w:val="decimal"/>
+      <w:lvlText w:val="%2."/>
+      <w:lvlJc w:val="left"/>
+      <w:pPr>
+        <w:tabs>
+          <w:tab w:val="num" w:pos="1440"/>
+        </w:tabs>
+        <w:ind w:left="1440" w:hanging="360"/>
+      </w:pPr>
+    </w:lvl>
+    <w:lvl w:ilvl="2">
+      <w:start w:val="1"/>
+      <w:numFmt w:val="decimal"/>
+      <w:lvlText w:val="%3."/>
+      <w:lvlJc w:val="left"/>
+      <w:pPr>
+        <w:tabs>
+          <w:tab w:val="num" w:pos="2160"/>
+        </w:tabs>
+        <w:ind w:left="2160" w:hanging="360"/>
+      </w:pPr>
+    </w:lvl>
+    <w:lvl w:ilvl="3" w:tentative="1">
+      <w:start w:val="1"/>
+      <w:numFmt w:val="decimal"/>
+      <w:lvlText w:val="%4."/>
+      <w:lvlJc w:val="left"/>
+      <w:pPr>
+        <w:tabs>
+          <w:tab w:val="num" w:pos="2880"/>
+        </w:tabs>
+        <w:ind w:left="2880" w:hanging="360"/>
+      </w:pPr>
+    </w:lvl>
+    <w:lvl w:ilvl="4" w:tentative="1">
+      <w:start w:val="1"/>
+      <w:numFmt w:val="decimal"/>
+      <w:lvlText w:val="%5."/>
+      <w:lvlJc w:val="left"/>
+      <w:pPr>
+        <w:tabs>
+          <w:tab w:val="num" w:pos="3600"/>
+        </w:tabs>
+        <w:ind w:left="3600" w:hanging="360"/>
+      </w:pPr>
+    </w:lvl>
+    <w:lvl w:ilvl="5" w:tentative="1">
+      <w:start w:val="1"/>
+      <w:numFmt w:val="decimal"/>
+      <w:lvlText w:val="%6."/>
+      <w:lvlJc w:val="left"/>
+      <w:pPr>
+        <w:tabs>
+          <w:tab w:val="num" w:pos="4320"/>
+        </w:tabs>
+        <w:ind w:left="4320" w:hanging="360"/>
+      </w:pPr>
+    </w:lvl>
+    <w:lvl w:ilvl="6" w:tentative="1">
+      <w:start w:val="1"/>
+      <w:numFmt w:val="decimal"/>
+      <w:lvlText w:val="%7."/>
+      <w:lvlJc w:val="left"/>
+      <w:pPr>
+        <w:tabs>
+          <w:tab w:val="num" w:pos="5040"/>
+        </w:tabs>
+        <w:ind w:left="5040" w:hanging="360"/>
+      </w:pPr>
+    </w:lvl>
+    <w:lvl w:ilvl="7" w:tentative="1">
+      <w:start w:val="1"/>
+      <w:numFmt w:val="decimal"/>
+      <w:lvlText w:val="%8."/>
+      <w:lvlJc w:val="left"/>
+      <w:pPr>
+        <w:tabs>
+          <w:tab w:val="num" w:pos="5760"/>
+        </w:tabs>
+        <w:ind w:left="5760" w:hanging="360"/>
+      </w:pPr>
+    </w:lvl>
+    <w:lvl w:ilvl="8" w:tentative="1">
+      <w:start w:val="1"/>
+      <w:numFmt w:val="decimal"/>
+      <w:lvlText w:val="%9."/>
+      <w:lvlJc w:val="left"/>
+      <w:pPr>
+        <w:tabs>
+          <w:tab w:val="num" w:pos="6480"/>
+        </w:tabs>
+        <w:ind w:left="6480" w:hanging="360"/>
+      </w:pPr>
+    </w:lvl>
+  </w:abstractNum>
+  <w:abstractNum w:abstractNumId="8" w15:restartNumberingAfterBreak="0">
     <w:nsid w:val="2D3179EF"/>
     <w:multiLevelType w:val="multilevel"/>
     <w:tmpl w:val="44B8D150"/>
@@ -2259,7 +3101,120 @@
       </w:pPr>
     </w:lvl>
   </w:abstractNum>
-  <w:abstractNum w:abstractNumId="5" w15:restartNumberingAfterBreak="0">
+  <w:abstractNum w:abstractNumId="9" w15:restartNumberingAfterBreak="0">
+    <w:nsid w:val="2F0F7F61"/>
+    <w:multiLevelType w:val="multilevel"/>
+    <w:tmpl w:val="24C4BAD8"/>
+    <w:lvl w:ilvl="0">
+      <w:start w:val="1"/>
+      <w:numFmt w:val="decimal"/>
+      <w:lvlText w:val="%1."/>
+      <w:lvlJc w:val="left"/>
+      <w:pPr>
+        <w:tabs>
+          <w:tab w:val="num" w:pos="720"/>
+        </w:tabs>
+        <w:ind w:left="720" w:hanging="360"/>
+      </w:pPr>
+    </w:lvl>
+    <w:lvl w:ilvl="1" w:tentative="1">
+      <w:start w:val="1"/>
+      <w:numFmt w:val="decimal"/>
+      <w:lvlText w:val="%2."/>
+      <w:lvlJc w:val="left"/>
+      <w:pPr>
+        <w:tabs>
+          <w:tab w:val="num" w:pos="1440"/>
+        </w:tabs>
+        <w:ind w:left="1440" w:hanging="360"/>
+      </w:pPr>
+    </w:lvl>
+    <w:lvl w:ilvl="2" w:tentative="1">
+      <w:start w:val="1"/>
+      <w:numFmt w:val="decimal"/>
+      <w:lvlText w:val="%3."/>
+      <w:lvlJc w:val="left"/>
+      <w:pPr>
+        <w:tabs>
+          <w:tab w:val="num" w:pos="2160"/>
+        </w:tabs>
+        <w:ind w:left="2160" w:hanging="360"/>
+      </w:pPr>
+    </w:lvl>
+    <w:lvl w:ilvl="3" w:tentative="1">
+      <w:start w:val="1"/>
+      <w:numFmt w:val="decimal"/>
+      <w:lvlText w:val="%4."/>
+      <w:lvlJc w:val="left"/>
+      <w:pPr>
+        <w:tabs>
+          <w:tab w:val="num" w:pos="2880"/>
+        </w:tabs>
+        <w:ind w:left="2880" w:hanging="360"/>
+      </w:pPr>
+    </w:lvl>
+    <w:lvl w:ilvl="4" w:tentative="1">
+      <w:start w:val="1"/>
+      <w:numFmt w:val="decimal"/>
+      <w:lvlText w:val="%5."/>
+      <w:lvlJc w:val="left"/>
+      <w:pPr>
+        <w:tabs>
+          <w:tab w:val="num" w:pos="3600"/>
+        </w:tabs>
+        <w:ind w:left="3600" w:hanging="360"/>
+      </w:pPr>
+    </w:lvl>
+    <w:lvl w:ilvl="5" w:tentative="1">
+      <w:start w:val="1"/>
+      <w:numFmt w:val="decimal"/>
+      <w:lvlText w:val="%6."/>
+      <w:lvlJc w:val="left"/>
+      <w:pPr>
+        <w:tabs>
+          <w:tab w:val="num" w:pos="4320"/>
+        </w:tabs>
+        <w:ind w:left="4320" w:hanging="360"/>
+      </w:pPr>
+    </w:lvl>
+    <w:lvl w:ilvl="6" w:tentative="1">
+      <w:start w:val="1"/>
+      <w:numFmt w:val="decimal"/>
+      <w:lvlText w:val="%7."/>
+      <w:lvlJc w:val="left"/>
+      <w:pPr>
+        <w:tabs>
+          <w:tab w:val="num" w:pos="5040"/>
+        </w:tabs>
+        <w:ind w:left="5040" w:hanging="360"/>
+      </w:pPr>
+    </w:lvl>
+    <w:lvl w:ilvl="7" w:tentative="1">
+      <w:start w:val="1"/>
+      <w:numFmt w:val="decimal"/>
+      <w:lvlText w:val="%8."/>
+      <w:lvlJc w:val="left"/>
+      <w:pPr>
+        <w:tabs>
+          <w:tab w:val="num" w:pos="5760"/>
+        </w:tabs>
+        <w:ind w:left="5760" w:hanging="360"/>
+      </w:pPr>
+    </w:lvl>
+    <w:lvl w:ilvl="8" w:tentative="1">
+      <w:start w:val="1"/>
+      <w:numFmt w:val="decimal"/>
+      <w:lvlText w:val="%9."/>
+      <w:lvlJc w:val="left"/>
+      <w:pPr>
+        <w:tabs>
+          <w:tab w:val="num" w:pos="6480"/>
+        </w:tabs>
+        <w:ind w:left="6480" w:hanging="360"/>
+      </w:pPr>
+    </w:lvl>
+  </w:abstractNum>
+  <w:abstractNum w:abstractNumId="10" w15:restartNumberingAfterBreak="0">
     <w:nsid w:val="33E93328"/>
     <w:multiLevelType w:val="multilevel"/>
     <w:tmpl w:val="6E8ECF1E"/>
@@ -2408,7 +3363,156 @@
       </w:rPr>
     </w:lvl>
   </w:abstractNum>
-  <w:abstractNum w:abstractNumId="6" w15:restartNumberingAfterBreak="0">
+  <w:abstractNum w:abstractNumId="11" w15:restartNumberingAfterBreak="0">
+    <w:nsid w:val="38BE0109"/>
+    <w:multiLevelType w:val="multilevel"/>
+    <w:tmpl w:val="D9680F5A"/>
+    <w:lvl w:ilvl="0">
+      <w:start w:val="1"/>
+      <w:numFmt w:val="bullet"/>
+      <w:lvlText w:val=""/>
+      <w:lvlJc w:val="left"/>
+      <w:pPr>
+        <w:tabs>
+          <w:tab w:val="num" w:pos="720"/>
+        </w:tabs>
+        <w:ind w:left="720" w:hanging="360"/>
+      </w:pPr>
+      <w:rPr>
+        <w:rFonts w:ascii="Symbol" w:hAnsi="Symbol" w:hint="default"/>
+        <w:sz w:val="20"/>
+      </w:rPr>
+    </w:lvl>
+    <w:lvl w:ilvl="1">
+      <w:start w:val="1"/>
+      <w:numFmt w:val="bullet"/>
+      <w:lvlText w:val="o"/>
+      <w:lvlJc w:val="left"/>
+      <w:pPr>
+        <w:tabs>
+          <w:tab w:val="num" w:pos="1440"/>
+        </w:tabs>
+        <w:ind w:left="1440" w:hanging="360"/>
+      </w:pPr>
+      <w:rPr>
+        <w:rFonts w:ascii="Courier New" w:hAnsi="Courier New" w:hint="default"/>
+        <w:sz w:val="20"/>
+      </w:rPr>
+    </w:lvl>
+    <w:lvl w:ilvl="2" w:tentative="1">
+      <w:start w:val="1"/>
+      <w:numFmt w:val="bullet"/>
+      <w:lvlText w:val=""/>
+      <w:lvlJc w:val="left"/>
+      <w:pPr>
+        <w:tabs>
+          <w:tab w:val="num" w:pos="2160"/>
+        </w:tabs>
+        <w:ind w:left="2160" w:hanging="360"/>
+      </w:pPr>
+      <w:rPr>
+        <w:rFonts w:ascii="Wingdings" w:hAnsi="Wingdings" w:hint="default"/>
+        <w:sz w:val="20"/>
+      </w:rPr>
+    </w:lvl>
+    <w:lvl w:ilvl="3" w:tentative="1">
+      <w:start w:val="1"/>
+      <w:numFmt w:val="bullet"/>
+      <w:lvlText w:val=""/>
+      <w:lvlJc w:val="left"/>
+      <w:pPr>
+        <w:tabs>
+          <w:tab w:val="num" w:pos="2880"/>
+        </w:tabs>
+        <w:ind w:left="2880" w:hanging="360"/>
+      </w:pPr>
+      <w:rPr>
+        <w:rFonts w:ascii="Wingdings" w:hAnsi="Wingdings" w:hint="default"/>
+        <w:sz w:val="20"/>
+      </w:rPr>
+    </w:lvl>
+    <w:lvl w:ilvl="4" w:tentative="1">
+      <w:start w:val="1"/>
+      <w:numFmt w:val="bullet"/>
+      <w:lvlText w:val=""/>
+      <w:lvlJc w:val="left"/>
+      <w:pPr>
+        <w:tabs>
+          <w:tab w:val="num" w:pos="3600"/>
+        </w:tabs>
+        <w:ind w:left="3600" w:hanging="360"/>
+      </w:pPr>
+      <w:rPr>
+        <w:rFonts w:ascii="Wingdings" w:hAnsi="Wingdings" w:hint="default"/>
+        <w:sz w:val="20"/>
+      </w:rPr>
+    </w:lvl>
+    <w:lvl w:ilvl="5" w:tentative="1">
+      <w:start w:val="1"/>
+      <w:numFmt w:val="bullet"/>
+      <w:lvlText w:val=""/>
+      <w:lvlJc w:val="left"/>
+      <w:pPr>
+        <w:tabs>
+          <w:tab w:val="num" w:pos="4320"/>
+        </w:tabs>
+        <w:ind w:left="4320" w:hanging="360"/>
+      </w:pPr>
+      <w:rPr>
+        <w:rFonts w:ascii="Wingdings" w:hAnsi="Wingdings" w:hint="default"/>
+        <w:sz w:val="20"/>
+      </w:rPr>
+    </w:lvl>
+    <w:lvl w:ilvl="6" w:tentative="1">
+      <w:start w:val="1"/>
+      <w:numFmt w:val="bullet"/>
+      <w:lvlText w:val=""/>
+      <w:lvlJc w:val="left"/>
+      <w:pPr>
+        <w:tabs>
+          <w:tab w:val="num" w:pos="5040"/>
+        </w:tabs>
+        <w:ind w:left="5040" w:hanging="360"/>
+      </w:pPr>
+      <w:rPr>
+        <w:rFonts w:ascii="Wingdings" w:hAnsi="Wingdings" w:hint="default"/>
+        <w:sz w:val="20"/>
+      </w:rPr>
+    </w:lvl>
+    <w:lvl w:ilvl="7" w:tentative="1">
+      <w:start w:val="1"/>
+      <w:numFmt w:val="bullet"/>
+      <w:lvlText w:val=""/>
+      <w:lvlJc w:val="left"/>
+      <w:pPr>
+        <w:tabs>
+          <w:tab w:val="num" w:pos="5760"/>
+        </w:tabs>
+        <w:ind w:left="5760" w:hanging="360"/>
+      </w:pPr>
+      <w:rPr>
+        <w:rFonts w:ascii="Wingdings" w:hAnsi="Wingdings" w:hint="default"/>
+        <w:sz w:val="20"/>
+      </w:rPr>
+    </w:lvl>
+    <w:lvl w:ilvl="8" w:tentative="1">
+      <w:start w:val="1"/>
+      <w:numFmt w:val="bullet"/>
+      <w:lvlText w:val=""/>
+      <w:lvlJc w:val="left"/>
+      <w:pPr>
+        <w:tabs>
+          <w:tab w:val="num" w:pos="6480"/>
+        </w:tabs>
+        <w:ind w:left="6480" w:hanging="360"/>
+      </w:pPr>
+      <w:rPr>
+        <w:rFonts w:ascii="Wingdings" w:hAnsi="Wingdings" w:hint="default"/>
+        <w:sz w:val="20"/>
+      </w:rPr>
+    </w:lvl>
+  </w:abstractNum>
+  <w:abstractNum w:abstractNumId="12" w15:restartNumberingAfterBreak="0">
     <w:nsid w:val="38E019F1"/>
     <w:multiLevelType w:val="multilevel"/>
     <w:tmpl w:val="AFA61C26"/>
@@ -2521,7 +3625,459 @@
       </w:pPr>
     </w:lvl>
   </w:abstractNum>
-  <w:abstractNum w:abstractNumId="7" w15:restartNumberingAfterBreak="0">
+  <w:abstractNum w:abstractNumId="13" w15:restartNumberingAfterBreak="0">
+    <w:nsid w:val="3F3A6856"/>
+    <w:multiLevelType w:val="multilevel"/>
+    <w:tmpl w:val="E1506756"/>
+    <w:lvl w:ilvl="0">
+      <w:start w:val="2"/>
+      <w:numFmt w:val="decimal"/>
+      <w:lvlText w:val="%1."/>
+      <w:lvlJc w:val="left"/>
+      <w:pPr>
+        <w:tabs>
+          <w:tab w:val="num" w:pos="720"/>
+        </w:tabs>
+        <w:ind w:left="720" w:hanging="360"/>
+      </w:pPr>
+    </w:lvl>
+    <w:lvl w:ilvl="1" w:tentative="1">
+      <w:start w:val="1"/>
+      <w:numFmt w:val="decimal"/>
+      <w:lvlText w:val="%2."/>
+      <w:lvlJc w:val="left"/>
+      <w:pPr>
+        <w:tabs>
+          <w:tab w:val="num" w:pos="1440"/>
+        </w:tabs>
+        <w:ind w:left="1440" w:hanging="360"/>
+      </w:pPr>
+    </w:lvl>
+    <w:lvl w:ilvl="2" w:tentative="1">
+      <w:start w:val="1"/>
+      <w:numFmt w:val="decimal"/>
+      <w:lvlText w:val="%3."/>
+      <w:lvlJc w:val="left"/>
+      <w:pPr>
+        <w:tabs>
+          <w:tab w:val="num" w:pos="2160"/>
+        </w:tabs>
+        <w:ind w:left="2160" w:hanging="360"/>
+      </w:pPr>
+    </w:lvl>
+    <w:lvl w:ilvl="3" w:tentative="1">
+      <w:start w:val="1"/>
+      <w:numFmt w:val="decimal"/>
+      <w:lvlText w:val="%4."/>
+      <w:lvlJc w:val="left"/>
+      <w:pPr>
+        <w:tabs>
+          <w:tab w:val="num" w:pos="2880"/>
+        </w:tabs>
+        <w:ind w:left="2880" w:hanging="360"/>
+      </w:pPr>
+    </w:lvl>
+    <w:lvl w:ilvl="4" w:tentative="1">
+      <w:start w:val="1"/>
+      <w:numFmt w:val="decimal"/>
+      <w:lvlText w:val="%5."/>
+      <w:lvlJc w:val="left"/>
+      <w:pPr>
+        <w:tabs>
+          <w:tab w:val="num" w:pos="3600"/>
+        </w:tabs>
+        <w:ind w:left="3600" w:hanging="360"/>
+      </w:pPr>
+    </w:lvl>
+    <w:lvl w:ilvl="5" w:tentative="1">
+      <w:start w:val="1"/>
+      <w:numFmt w:val="decimal"/>
+      <w:lvlText w:val="%6."/>
+      <w:lvlJc w:val="left"/>
+      <w:pPr>
+        <w:tabs>
+          <w:tab w:val="num" w:pos="4320"/>
+        </w:tabs>
+        <w:ind w:left="4320" w:hanging="360"/>
+      </w:pPr>
+    </w:lvl>
+    <w:lvl w:ilvl="6" w:tentative="1">
+      <w:start w:val="1"/>
+      <w:numFmt w:val="decimal"/>
+      <w:lvlText w:val="%7."/>
+      <w:lvlJc w:val="left"/>
+      <w:pPr>
+        <w:tabs>
+          <w:tab w:val="num" w:pos="5040"/>
+        </w:tabs>
+        <w:ind w:left="5040" w:hanging="360"/>
+      </w:pPr>
+    </w:lvl>
+    <w:lvl w:ilvl="7" w:tentative="1">
+      <w:start w:val="1"/>
+      <w:numFmt w:val="decimal"/>
+      <w:lvlText w:val="%8."/>
+      <w:lvlJc w:val="left"/>
+      <w:pPr>
+        <w:tabs>
+          <w:tab w:val="num" w:pos="5760"/>
+        </w:tabs>
+        <w:ind w:left="5760" w:hanging="360"/>
+      </w:pPr>
+    </w:lvl>
+    <w:lvl w:ilvl="8" w:tentative="1">
+      <w:start w:val="1"/>
+      <w:numFmt w:val="decimal"/>
+      <w:lvlText w:val="%9."/>
+      <w:lvlJc w:val="left"/>
+      <w:pPr>
+        <w:tabs>
+          <w:tab w:val="num" w:pos="6480"/>
+        </w:tabs>
+        <w:ind w:left="6480" w:hanging="360"/>
+      </w:pPr>
+    </w:lvl>
+  </w:abstractNum>
+  <w:abstractNum w:abstractNumId="14" w15:restartNumberingAfterBreak="0">
+    <w:nsid w:val="5280388F"/>
+    <w:multiLevelType w:val="multilevel"/>
+    <w:tmpl w:val="09740780"/>
+    <w:lvl w:ilvl="0">
+      <w:start w:val="1"/>
+      <w:numFmt w:val="decimal"/>
+      <w:lvlText w:val="%1."/>
+      <w:lvlJc w:val="left"/>
+      <w:pPr>
+        <w:tabs>
+          <w:tab w:val="num" w:pos="720"/>
+        </w:tabs>
+        <w:ind w:left="720" w:hanging="360"/>
+      </w:pPr>
+    </w:lvl>
+    <w:lvl w:ilvl="1" w:tentative="1">
+      <w:start w:val="1"/>
+      <w:numFmt w:val="decimal"/>
+      <w:lvlText w:val="%2."/>
+      <w:lvlJc w:val="left"/>
+      <w:pPr>
+        <w:tabs>
+          <w:tab w:val="num" w:pos="1440"/>
+        </w:tabs>
+        <w:ind w:left="1440" w:hanging="360"/>
+      </w:pPr>
+    </w:lvl>
+    <w:lvl w:ilvl="2" w:tentative="1">
+      <w:start w:val="1"/>
+      <w:numFmt w:val="decimal"/>
+      <w:lvlText w:val="%3."/>
+      <w:lvlJc w:val="left"/>
+      <w:pPr>
+        <w:tabs>
+          <w:tab w:val="num" w:pos="2160"/>
+        </w:tabs>
+        <w:ind w:left="2160" w:hanging="360"/>
+      </w:pPr>
+    </w:lvl>
+    <w:lvl w:ilvl="3" w:tentative="1">
+      <w:start w:val="1"/>
+      <w:numFmt w:val="decimal"/>
+      <w:lvlText w:val="%4."/>
+      <w:lvlJc w:val="left"/>
+      <w:pPr>
+        <w:tabs>
+          <w:tab w:val="num" w:pos="2880"/>
+        </w:tabs>
+        <w:ind w:left="2880" w:hanging="360"/>
+      </w:pPr>
+    </w:lvl>
+    <w:lvl w:ilvl="4" w:tentative="1">
+      <w:start w:val="1"/>
+      <w:numFmt w:val="decimal"/>
+      <w:lvlText w:val="%5."/>
+      <w:lvlJc w:val="left"/>
+      <w:pPr>
+        <w:tabs>
+          <w:tab w:val="num" w:pos="3600"/>
+        </w:tabs>
+        <w:ind w:left="3600" w:hanging="360"/>
+      </w:pPr>
+    </w:lvl>
+    <w:lvl w:ilvl="5" w:tentative="1">
+      <w:start w:val="1"/>
+      <w:numFmt w:val="decimal"/>
+      <w:lvlText w:val="%6."/>
+      <w:lvlJc w:val="left"/>
+      <w:pPr>
+        <w:tabs>
+          <w:tab w:val="num" w:pos="4320"/>
+        </w:tabs>
+        <w:ind w:left="4320" w:hanging="360"/>
+      </w:pPr>
+    </w:lvl>
+    <w:lvl w:ilvl="6" w:tentative="1">
+      <w:start w:val="1"/>
+      <w:numFmt w:val="decimal"/>
+      <w:lvlText w:val="%7."/>
+      <w:lvlJc w:val="left"/>
+      <w:pPr>
+        <w:tabs>
+          <w:tab w:val="num" w:pos="5040"/>
+        </w:tabs>
+        <w:ind w:left="5040" w:hanging="360"/>
+      </w:pPr>
+    </w:lvl>
+    <w:lvl w:ilvl="7" w:tentative="1">
+      <w:start w:val="1"/>
+      <w:numFmt w:val="decimal"/>
+      <w:lvlText w:val="%8."/>
+      <w:lvlJc w:val="left"/>
+      <w:pPr>
+        <w:tabs>
+          <w:tab w:val="num" w:pos="5760"/>
+        </w:tabs>
+        <w:ind w:left="5760" w:hanging="360"/>
+      </w:pPr>
+    </w:lvl>
+    <w:lvl w:ilvl="8" w:tentative="1">
+      <w:start w:val="1"/>
+      <w:numFmt w:val="decimal"/>
+      <w:lvlText w:val="%9."/>
+      <w:lvlJc w:val="left"/>
+      <w:pPr>
+        <w:tabs>
+          <w:tab w:val="num" w:pos="6480"/>
+        </w:tabs>
+        <w:ind w:left="6480" w:hanging="360"/>
+      </w:pPr>
+    </w:lvl>
+  </w:abstractNum>
+  <w:abstractNum w:abstractNumId="15" w15:restartNumberingAfterBreak="0">
+    <w:nsid w:val="53E66D3E"/>
+    <w:multiLevelType w:val="multilevel"/>
+    <w:tmpl w:val="8190F072"/>
+    <w:lvl w:ilvl="0">
+      <w:start w:val="1"/>
+      <w:numFmt w:val="decimal"/>
+      <w:lvlText w:val="%1."/>
+      <w:lvlJc w:val="left"/>
+      <w:pPr>
+        <w:tabs>
+          <w:tab w:val="num" w:pos="720"/>
+        </w:tabs>
+        <w:ind w:left="720" w:hanging="360"/>
+      </w:pPr>
+    </w:lvl>
+    <w:lvl w:ilvl="1" w:tentative="1">
+      <w:start w:val="1"/>
+      <w:numFmt w:val="decimal"/>
+      <w:lvlText w:val="%2."/>
+      <w:lvlJc w:val="left"/>
+      <w:pPr>
+        <w:tabs>
+          <w:tab w:val="num" w:pos="1440"/>
+        </w:tabs>
+        <w:ind w:left="1440" w:hanging="360"/>
+      </w:pPr>
+    </w:lvl>
+    <w:lvl w:ilvl="2" w:tentative="1">
+      <w:start w:val="1"/>
+      <w:numFmt w:val="decimal"/>
+      <w:lvlText w:val="%3."/>
+      <w:lvlJc w:val="left"/>
+      <w:pPr>
+        <w:tabs>
+          <w:tab w:val="num" w:pos="2160"/>
+        </w:tabs>
+        <w:ind w:left="2160" w:hanging="360"/>
+      </w:pPr>
+    </w:lvl>
+    <w:lvl w:ilvl="3" w:tentative="1">
+      <w:start w:val="1"/>
+      <w:numFmt w:val="decimal"/>
+      <w:lvlText w:val="%4."/>
+      <w:lvlJc w:val="left"/>
+      <w:pPr>
+        <w:tabs>
+          <w:tab w:val="num" w:pos="2880"/>
+        </w:tabs>
+        <w:ind w:left="2880" w:hanging="360"/>
+      </w:pPr>
+    </w:lvl>
+    <w:lvl w:ilvl="4" w:tentative="1">
+      <w:start w:val="1"/>
+      <w:numFmt w:val="decimal"/>
+      <w:lvlText w:val="%5."/>
+      <w:lvlJc w:val="left"/>
+      <w:pPr>
+        <w:tabs>
+          <w:tab w:val="num" w:pos="3600"/>
+        </w:tabs>
+        <w:ind w:left="3600" w:hanging="360"/>
+      </w:pPr>
+    </w:lvl>
+    <w:lvl w:ilvl="5" w:tentative="1">
+      <w:start w:val="1"/>
+      <w:numFmt w:val="decimal"/>
+      <w:lvlText w:val="%6."/>
+      <w:lvlJc w:val="left"/>
+      <w:pPr>
+        <w:tabs>
+          <w:tab w:val="num" w:pos="4320"/>
+        </w:tabs>
+        <w:ind w:left="4320" w:hanging="360"/>
+      </w:pPr>
+    </w:lvl>
+    <w:lvl w:ilvl="6" w:tentative="1">
+      <w:start w:val="1"/>
+      <w:numFmt w:val="decimal"/>
+      <w:lvlText w:val="%7."/>
+      <w:lvlJc w:val="left"/>
+      <w:pPr>
+        <w:tabs>
+          <w:tab w:val="num" w:pos="5040"/>
+        </w:tabs>
+        <w:ind w:left="5040" w:hanging="360"/>
+      </w:pPr>
+    </w:lvl>
+    <w:lvl w:ilvl="7" w:tentative="1">
+      <w:start w:val="1"/>
+      <w:numFmt w:val="decimal"/>
+      <w:lvlText w:val="%8."/>
+      <w:lvlJc w:val="left"/>
+      <w:pPr>
+        <w:tabs>
+          <w:tab w:val="num" w:pos="5760"/>
+        </w:tabs>
+        <w:ind w:left="5760" w:hanging="360"/>
+      </w:pPr>
+    </w:lvl>
+    <w:lvl w:ilvl="8" w:tentative="1">
+      <w:start w:val="1"/>
+      <w:numFmt w:val="decimal"/>
+      <w:lvlText w:val="%9."/>
+      <w:lvlJc w:val="left"/>
+      <w:pPr>
+        <w:tabs>
+          <w:tab w:val="num" w:pos="6480"/>
+        </w:tabs>
+        <w:ind w:left="6480" w:hanging="360"/>
+      </w:pPr>
+    </w:lvl>
+  </w:abstractNum>
+  <w:abstractNum w:abstractNumId="16" w15:restartNumberingAfterBreak="0">
+    <w:nsid w:val="5AA24AC1"/>
+    <w:multiLevelType w:val="multilevel"/>
+    <w:tmpl w:val="08FAAE68"/>
+    <w:lvl w:ilvl="0">
+      <w:start w:val="1"/>
+      <w:numFmt w:val="decimal"/>
+      <w:lvlText w:val="%1."/>
+      <w:lvlJc w:val="left"/>
+      <w:pPr>
+        <w:tabs>
+          <w:tab w:val="num" w:pos="720"/>
+        </w:tabs>
+        <w:ind w:left="720" w:hanging="360"/>
+      </w:pPr>
+    </w:lvl>
+    <w:lvl w:ilvl="1" w:tentative="1">
+      <w:start w:val="1"/>
+      <w:numFmt w:val="decimal"/>
+      <w:lvlText w:val="%2."/>
+      <w:lvlJc w:val="left"/>
+      <w:pPr>
+        <w:tabs>
+          <w:tab w:val="num" w:pos="1440"/>
+        </w:tabs>
+        <w:ind w:left="1440" w:hanging="360"/>
+      </w:pPr>
+    </w:lvl>
+    <w:lvl w:ilvl="2" w:tentative="1">
+      <w:start w:val="1"/>
+      <w:numFmt w:val="decimal"/>
+      <w:lvlText w:val="%3."/>
+      <w:lvlJc w:val="left"/>
+      <w:pPr>
+        <w:tabs>
+          <w:tab w:val="num" w:pos="2160"/>
+        </w:tabs>
+        <w:ind w:left="2160" w:hanging="360"/>
+      </w:pPr>
+    </w:lvl>
+    <w:lvl w:ilvl="3" w:tentative="1">
+      <w:start w:val="1"/>
+      <w:numFmt w:val="decimal"/>
+      <w:lvlText w:val="%4."/>
+      <w:lvlJc w:val="left"/>
+      <w:pPr>
+        <w:tabs>
+          <w:tab w:val="num" w:pos="2880"/>
+        </w:tabs>
+        <w:ind w:left="2880" w:hanging="360"/>
+      </w:pPr>
+    </w:lvl>
+    <w:lvl w:ilvl="4" w:tentative="1">
+      <w:start w:val="1"/>
+      <w:numFmt w:val="decimal"/>
+      <w:lvlText w:val="%5."/>
+      <w:lvlJc w:val="left"/>
+      <w:pPr>
+        <w:tabs>
+          <w:tab w:val="num" w:pos="3600"/>
+        </w:tabs>
+        <w:ind w:left="3600" w:hanging="360"/>
+      </w:pPr>
+    </w:lvl>
+    <w:lvl w:ilvl="5" w:tentative="1">
+      <w:start w:val="1"/>
+      <w:numFmt w:val="decimal"/>
+      <w:lvlText w:val="%6."/>
+      <w:lvlJc w:val="left"/>
+      <w:pPr>
+        <w:tabs>
+          <w:tab w:val="num" w:pos="4320"/>
+        </w:tabs>
+        <w:ind w:left="4320" w:hanging="360"/>
+      </w:pPr>
+    </w:lvl>
+    <w:lvl w:ilvl="6" w:tentative="1">
+      <w:start w:val="1"/>
+      <w:numFmt w:val="decimal"/>
+      <w:lvlText w:val="%7."/>
+      <w:lvlJc w:val="left"/>
+      <w:pPr>
+        <w:tabs>
+          <w:tab w:val="num" w:pos="5040"/>
+        </w:tabs>
+        <w:ind w:left="5040" w:hanging="360"/>
+      </w:pPr>
+    </w:lvl>
+    <w:lvl w:ilvl="7" w:tentative="1">
+      <w:start w:val="1"/>
+      <w:numFmt w:val="decimal"/>
+      <w:lvlText w:val="%8."/>
+      <w:lvlJc w:val="left"/>
+      <w:pPr>
+        <w:tabs>
+          <w:tab w:val="num" w:pos="5760"/>
+        </w:tabs>
+        <w:ind w:left="5760" w:hanging="360"/>
+      </w:pPr>
+    </w:lvl>
+    <w:lvl w:ilvl="8" w:tentative="1">
+      <w:start w:val="1"/>
+      <w:numFmt w:val="decimal"/>
+      <w:lvlText w:val="%9."/>
+      <w:lvlJc w:val="left"/>
+      <w:pPr>
+        <w:tabs>
+          <w:tab w:val="num" w:pos="6480"/>
+        </w:tabs>
+        <w:ind w:left="6480" w:hanging="360"/>
+      </w:pPr>
+    </w:lvl>
+  </w:abstractNum>
+  <w:abstractNum w:abstractNumId="17" w15:restartNumberingAfterBreak="0">
     <w:nsid w:val="6BBF3E5A"/>
     <w:multiLevelType w:val="multilevel"/>
     <w:tmpl w:val="69F07B8C"/>
@@ -2634,7 +4190,156 @@
       </w:pPr>
     </w:lvl>
   </w:abstractNum>
-  <w:abstractNum w:abstractNumId="8" w15:restartNumberingAfterBreak="0">
+  <w:abstractNum w:abstractNumId="18" w15:restartNumberingAfterBreak="0">
+    <w:nsid w:val="6DED7EB8"/>
+    <w:multiLevelType w:val="multilevel"/>
+    <w:tmpl w:val="6F2C5990"/>
+    <w:lvl w:ilvl="0">
+      <w:start w:val="1"/>
+      <w:numFmt w:val="bullet"/>
+      <w:lvlText w:val=""/>
+      <w:lvlJc w:val="left"/>
+      <w:pPr>
+        <w:tabs>
+          <w:tab w:val="num" w:pos="720"/>
+        </w:tabs>
+        <w:ind w:left="720" w:hanging="360"/>
+      </w:pPr>
+      <w:rPr>
+        <w:rFonts w:ascii="Symbol" w:hAnsi="Symbol" w:hint="default"/>
+        <w:sz w:val="20"/>
+      </w:rPr>
+    </w:lvl>
+    <w:lvl w:ilvl="1" w:tentative="1">
+      <w:start w:val="1"/>
+      <w:numFmt w:val="bullet"/>
+      <w:lvlText w:val="o"/>
+      <w:lvlJc w:val="left"/>
+      <w:pPr>
+        <w:tabs>
+          <w:tab w:val="num" w:pos="1440"/>
+        </w:tabs>
+        <w:ind w:left="1440" w:hanging="360"/>
+      </w:pPr>
+      <w:rPr>
+        <w:rFonts w:ascii="Courier New" w:hAnsi="Courier New" w:hint="default"/>
+        <w:sz w:val="20"/>
+      </w:rPr>
+    </w:lvl>
+    <w:lvl w:ilvl="2" w:tentative="1">
+      <w:start w:val="1"/>
+      <w:numFmt w:val="bullet"/>
+      <w:lvlText w:val=""/>
+      <w:lvlJc w:val="left"/>
+      <w:pPr>
+        <w:tabs>
+          <w:tab w:val="num" w:pos="2160"/>
+        </w:tabs>
+        <w:ind w:left="2160" w:hanging="360"/>
+      </w:pPr>
+      <w:rPr>
+        <w:rFonts w:ascii="Wingdings" w:hAnsi="Wingdings" w:hint="default"/>
+        <w:sz w:val="20"/>
+      </w:rPr>
+    </w:lvl>
+    <w:lvl w:ilvl="3" w:tentative="1">
+      <w:start w:val="1"/>
+      <w:numFmt w:val="bullet"/>
+      <w:lvlText w:val=""/>
+      <w:lvlJc w:val="left"/>
+      <w:pPr>
+        <w:tabs>
+          <w:tab w:val="num" w:pos="2880"/>
+        </w:tabs>
+        <w:ind w:left="2880" w:hanging="360"/>
+      </w:pPr>
+      <w:rPr>
+        <w:rFonts w:ascii="Wingdings" w:hAnsi="Wingdings" w:hint="default"/>
+        <w:sz w:val="20"/>
+      </w:rPr>
+    </w:lvl>
+    <w:lvl w:ilvl="4" w:tentative="1">
+      <w:start w:val="1"/>
+      <w:numFmt w:val="bullet"/>
+      <w:lvlText w:val=""/>
+      <w:lvlJc w:val="left"/>
+      <w:pPr>
+        <w:tabs>
+          <w:tab w:val="num" w:pos="3600"/>
+        </w:tabs>
+        <w:ind w:left="3600" w:hanging="360"/>
+      </w:pPr>
+      <w:rPr>
+        <w:rFonts w:ascii="Wingdings" w:hAnsi="Wingdings" w:hint="default"/>
+        <w:sz w:val="20"/>
+      </w:rPr>
+    </w:lvl>
+    <w:lvl w:ilvl="5" w:tentative="1">
+      <w:start w:val="1"/>
+      <w:numFmt w:val="bullet"/>
+      <w:lvlText w:val=""/>
+      <w:lvlJc w:val="left"/>
+      <w:pPr>
+        <w:tabs>
+          <w:tab w:val="num" w:pos="4320"/>
+        </w:tabs>
+        <w:ind w:left="4320" w:hanging="360"/>
+      </w:pPr>
+      <w:rPr>
+        <w:rFonts w:ascii="Wingdings" w:hAnsi="Wingdings" w:hint="default"/>
+        <w:sz w:val="20"/>
+      </w:rPr>
+    </w:lvl>
+    <w:lvl w:ilvl="6" w:tentative="1">
+      <w:start w:val="1"/>
+      <w:numFmt w:val="bullet"/>
+      <w:lvlText w:val=""/>
+      <w:lvlJc w:val="left"/>
+      <w:pPr>
+        <w:tabs>
+          <w:tab w:val="num" w:pos="5040"/>
+        </w:tabs>
+        <w:ind w:left="5040" w:hanging="360"/>
+      </w:pPr>
+      <w:rPr>
+        <w:rFonts w:ascii="Wingdings" w:hAnsi="Wingdings" w:hint="default"/>
+        <w:sz w:val="20"/>
+      </w:rPr>
+    </w:lvl>
+    <w:lvl w:ilvl="7" w:tentative="1">
+      <w:start w:val="1"/>
+      <w:numFmt w:val="bullet"/>
+      <w:lvlText w:val=""/>
+      <w:lvlJc w:val="left"/>
+      <w:pPr>
+        <w:tabs>
+          <w:tab w:val="num" w:pos="5760"/>
+        </w:tabs>
+        <w:ind w:left="5760" w:hanging="360"/>
+      </w:pPr>
+      <w:rPr>
+        <w:rFonts w:ascii="Wingdings" w:hAnsi="Wingdings" w:hint="default"/>
+        <w:sz w:val="20"/>
+      </w:rPr>
+    </w:lvl>
+    <w:lvl w:ilvl="8" w:tentative="1">
+      <w:start w:val="1"/>
+      <w:numFmt w:val="bullet"/>
+      <w:lvlText w:val=""/>
+      <w:lvlJc w:val="left"/>
+      <w:pPr>
+        <w:tabs>
+          <w:tab w:val="num" w:pos="6480"/>
+        </w:tabs>
+        <w:ind w:left="6480" w:hanging="360"/>
+      </w:pPr>
+      <w:rPr>
+        <w:rFonts w:ascii="Wingdings" w:hAnsi="Wingdings" w:hint="default"/>
+        <w:sz w:val="20"/>
+      </w:rPr>
+    </w:lvl>
+  </w:abstractNum>
+  <w:abstractNum w:abstractNumId="19" w15:restartNumberingAfterBreak="0">
     <w:nsid w:val="710470E5"/>
     <w:multiLevelType w:val="multilevel"/>
     <w:tmpl w:val="BB4ABA34"/>
@@ -2747,7 +4452,7 @@
       </w:pPr>
     </w:lvl>
   </w:abstractNum>
-  <w:abstractNum w:abstractNumId="9" w15:restartNumberingAfterBreak="0">
+  <w:abstractNum w:abstractNumId="20" w15:restartNumberingAfterBreak="0">
     <w:nsid w:val="76D6368F"/>
     <w:multiLevelType w:val="multilevel"/>
     <w:tmpl w:val="75A47474"/>
@@ -2897,36 +4602,49 @@
     </w:lvl>
   </w:abstractNum>
   <w:num w:numId="1">
-    <w:abstractNumId w:val="4"/>
+    <w:abstractNumId w:val="8"/>
   </w:num>
   <w:num w:numId="2">
-    <w:abstractNumId w:val="2"/>
+    <w:abstractNumId w:val="3"/>
   </w:num>
   <w:num w:numId="3">
     <w:abstractNumId w:val="0"/>
   </w:num>
   <w:num w:numId="4">
-    <w:abstractNumId w:val="6"/>
+    <w:abstractNumId w:val="12"/>
   </w:num>
   <w:num w:numId="5">
+    <w:abstractNumId w:val="10"/>
+  </w:num>
+  <w:num w:numId="6">
     <w:abstractNumId w:val="5"/>
   </w:num>
-  <w:num w:numId="6">
-    <w:abstractNumId w:val="3"/>
-  </w:num>
   <w:num w:numId="7">
-    <w:abstractNumId w:val="8"/>
+    <w:abstractNumId w:val="19"/>
   </w:num>
   <w:num w:numId="8">
-    <w:abstractNumId w:val="9"/>
+    <w:abstractNumId w:val="20"/>
   </w:num>
   <w:num w:numId="9">
     <w:abstractNumId w:val="1"/>
   </w:num>
   <w:num w:numId="10">
+    <w:abstractNumId w:val="17"/>
+  </w:num>
+  <w:num w:numId="11">
+    <w:abstractNumId w:val="17"/>
+    <w:lvlOverride w:ilvl="0"/>
+  </w:num>
+  <w:num w:numId="12">
+    <w:abstractNumId w:val="18"/>
+  </w:num>
+  <w:num w:numId="13">
+    <w:abstractNumId w:val="11"/>
+  </w:num>
+  <w:num w:numId="14">
     <w:abstractNumId w:val="7"/>
   </w:num>
-  <w:num w:numId="11">
+  <w:num w:numId="15">
     <w:abstractNumId w:val="7"/>
     <w:lvlOverride w:ilvl="1">
       <w:lvl w:ilvl="1">
@@ -2935,6 +4653,37 @@
         <w:lvlJc w:val="left"/>
       </w:lvl>
     </w:lvlOverride>
+  </w:num>
+  <w:num w:numId="16">
+    <w:abstractNumId w:val="4"/>
+  </w:num>
+  <w:num w:numId="17">
+    <w:abstractNumId w:val="6"/>
+  </w:num>
+  <w:num w:numId="18">
+    <w:abstractNumId w:val="14"/>
+  </w:num>
+  <w:num w:numId="19">
+    <w:abstractNumId w:val="2"/>
+  </w:num>
+  <w:num w:numId="20">
+    <w:abstractNumId w:val="13"/>
+    <w:lvlOverride w:ilvl="0">
+      <w:lvl w:ilvl="0">
+        <w:numFmt w:val="decimal"/>
+        <w:lvlText w:val="%1."/>
+        <w:lvlJc w:val="left"/>
+      </w:lvl>
+    </w:lvlOverride>
+  </w:num>
+  <w:num w:numId="21">
+    <w:abstractNumId w:val="16"/>
+  </w:num>
+  <w:num w:numId="22">
+    <w:abstractNumId w:val="9"/>
+  </w:num>
+  <w:num w:numId="23">
+    <w:abstractNumId w:val="15"/>
   </w:num>
 </w:numbering>
 </file>
@@ -3344,7 +5093,6 @@
   <w:style w:type="character" w:default="1" w:styleId="a0">
     <w:name w:val="Default Paragraph Font"/>
     <w:uiPriority w:val="1"/>
-    <w:semiHidden/>
     <w:unhideWhenUsed/>
   </w:style>
   <w:style w:type="table" w:default="1" w:styleId="a1">
@@ -3372,7 +5120,6 @@
     <w:name w:val="Normal (Web)"/>
     <w:basedOn w:val="a"/>
     <w:uiPriority w:val="99"/>
-    <w:semiHidden/>
     <w:unhideWhenUsed/>
     <w:rsid w:val="00EE3DEA"/>
     <w:pPr>

</xml_diff>